<commit_message>
removed cute comments to ian xx
</commit_message>
<xml_diff>
--- a/experiment 5/preregistration/prereg experiment 5 draft.docx
+++ b/experiment 5/preregistration/prereg experiment 5 draft.docx
@@ -104,42 +104,6 @@
     <w:p>
       <w:pPr>
         <w:pStyle w:val="BodyA"/>
-        <w:rPr>
-          <w:b/>
-          <w:bCs/>
-        </w:rPr>
-      </w:pPr>
-    </w:p>
-    <w:p>
-      <w:pPr>
-        <w:pStyle w:val="BodyA"/>
-        <w:rPr>
-          <w:b/>
-          <w:bCs/>
-        </w:rPr>
-      </w:pPr>
-    </w:p>
-    <w:p>
-      <w:pPr>
-        <w:pStyle w:val="BodyA"/>
-        <w:rPr>
-          <w:b/>
-          <w:bCs/>
-        </w:rPr>
-      </w:pPr>
-    </w:p>
-    <w:p>
-      <w:pPr>
-        <w:pStyle w:val="BodyA"/>
-        <w:rPr>
-          <w:b/>
-          <w:bCs/>
-        </w:rPr>
-      </w:pPr>
-    </w:p>
-    <w:p>
-      <w:pPr>
-        <w:pStyle w:val="BodyA"/>
         <w:jc w:val="center"/>
         <w:rPr>
           <w:b/>
@@ -147,16 +111,7 @@
         </w:rPr>
       </w:pPr>
       <w:r>
-        <w:t xml:space="preserve">Revisiting </w:t>
-      </w:r>
-      <w:r>
-        <w:t>influence-awareness in the</w:t>
-      </w:r>
-      <w:r>
-        <w:t xml:space="preserve"> AMP effect: Experiment </w:t>
-      </w:r>
-      <w:r>
-        <w:t>5</w:t>
+        <w:t>Revisiting influence-awareness in the AMP effect: Experiment 5</w:t>
       </w:r>
     </w:p>
     <w:p>
@@ -267,6 +222,56 @@
     <w:p>
       <w:pPr>
         <w:pStyle w:val="BodyA"/>
+      </w:pPr>
+    </w:p>
+    <w:p>
+      <w:pPr>
+        <w:pStyle w:val="BodyA"/>
+      </w:pPr>
+    </w:p>
+    <w:p>
+      <w:pPr>
+        <w:pStyle w:val="BodyA"/>
+      </w:pPr>
+    </w:p>
+    <w:p>
+      <w:pPr>
+        <w:pStyle w:val="BodyA"/>
+      </w:pPr>
+    </w:p>
+    <w:p>
+      <w:pPr>
+        <w:pStyle w:val="BodyA"/>
+      </w:pPr>
+    </w:p>
+    <w:p>
+      <w:pPr>
+        <w:pStyle w:val="BodyA"/>
+      </w:pPr>
+    </w:p>
+    <w:p>
+      <w:pPr>
+        <w:pStyle w:val="BodyA"/>
+      </w:pPr>
+    </w:p>
+    <w:p>
+      <w:pPr>
+        <w:pStyle w:val="BodyA"/>
+      </w:pPr>
+    </w:p>
+    <w:p>
+      <w:pPr>
+        <w:pStyle w:val="BodyA"/>
+      </w:pPr>
+    </w:p>
+    <w:p>
+      <w:pPr>
+        <w:pStyle w:val="BodyA"/>
+      </w:pPr>
+    </w:p>
+    <w:p>
+      <w:pPr>
+        <w:pStyle w:val="BodyA"/>
         <w:spacing w:line="480" w:lineRule="auto"/>
         <w:jc w:val="center"/>
         <w:rPr>
@@ -279,17 +284,8 @@
           <w:b/>
           <w:bCs/>
         </w:rPr>
-        <w:t xml:space="preserve">Author </w:t>
-      </w:r>
-      <w:proofErr w:type="gramStart"/>
-      <w:r>
-        <w:rPr>
-          <w:b/>
-          <w:bCs/>
-        </w:rPr>
-        <w:t>note</w:t>
-      </w:r>
-      <w:proofErr w:type="gramEnd"/>
+        <w:t>Author note</w:t>
+      </w:r>
     </w:p>
     <w:p>
       <w:pPr>
@@ -312,70 +308,28 @@
         <w:t>jamie.cummins@UGent.be</w:t>
       </w:r>
       <w:r>
-        <w:t xml:space="preserve">. The preregistration, materials, and data for the first experiment from this project are available at </w:t>
-      </w:r>
-      <w:r>
         <w:rPr>
           <w:rStyle w:val="Hyperlink"/>
           <w:u w:val="none"/>
         </w:rPr>
-        <w:t>h</w:t>
+        <w:t xml:space="preserve">, </w:t>
       </w:r>
       <w:r>
         <w:rPr>
           <w:rStyle w:val="Hyperlink"/>
           <w:u w:val="none"/>
         </w:rPr>
-        <w:t>t</w:t>
+        <w:t>ian.hussey@ugent.be</w:t>
       </w:r>
       <w:r>
         <w:rPr>
           <w:rStyle w:val="Hyperlink"/>
           <w:u w:val="none"/>
         </w:rPr>
-        <w:t>tps://osf.io/p6e3c/</w:t>
-      </w:r>
-      <w:r>
-        <w:t>. The preregistration, materials, and data for the second experiment from this</w:t>
-      </w:r>
-      <w:r>
-        <w:t xml:space="preserve"> project are available at https://osf.io/32cu7/</w:t>
-      </w:r>
-      <w:r>
-        <w:t>.</w:t>
-      </w:r>
-      <w:r>
-        <w:t xml:space="preserve"> The preregistration, materials, and data for the </w:t>
-      </w:r>
-      <w:r>
-        <w:t>third</w:t>
-      </w:r>
-      <w:r>
-        <w:t xml:space="preserve"> experiment from this project are available at </w:t>
-      </w:r>
-      <w:r>
-        <w:t>https://osf.io/uv3wk/</w:t>
-      </w:r>
-      <w:r>
-        <w:t>.</w:t>
-      </w:r>
-      <w:r>
-        <w:t xml:space="preserve"> </w:t>
-      </w:r>
-      <w:r>
-        <w:t xml:space="preserve">The preregistration, materials, and data for the </w:t>
-      </w:r>
-      <w:r>
-        <w:t>third</w:t>
-      </w:r>
-      <w:r>
-        <w:t xml:space="preserve"> experiment from this project are available at </w:t>
-      </w:r>
-      <w:r>
-        <w:t>https://osf.io/mqp8v/</w:t>
-      </w:r>
-      <w:r>
-        <w:t>.</w:t>
+        <w:t>, or sean.hughes@ugent.be</w:t>
+      </w:r>
+      <w:r>
+        <w:t xml:space="preserve">. </w:t>
       </w:r>
       <w:r>
         <w:rPr>
@@ -414,16 +368,57 @@
       </w:pPr>
       <w:r>
         <w:rPr>
-          <w:b/>
-          <w:bCs/>
-        </w:rPr>
-        <w:tab/>
-      </w:r>
-      <w:r>
-        <w:rPr>
-          <w:bCs/>
-        </w:rPr>
-        <w:t xml:space="preserve">The four experiments thus far completed in this project have demonstrated a clear finding: that effects in the AMP generally are driven by a subset of trials, and a subset of participants, and this subset of participants consists of the same individuals across multiple AMPs. </w:t>
+          <w:bCs/>
+        </w:rPr>
+        <w:t xml:space="preserve">The four experiments thus far completed in this project have </w:t>
+      </w:r>
+      <w:r>
+        <w:rPr>
+          <w:bCs/>
+        </w:rPr>
+        <w:t xml:space="preserve">repeatedly </w:t>
+      </w:r>
+      <w:r>
+        <w:rPr>
+          <w:bCs/>
+        </w:rPr>
+        <w:t xml:space="preserve">demonstrated </w:t>
+      </w:r>
+      <w:r>
+        <w:rPr>
+          <w:bCs/>
+        </w:rPr>
+        <w:t xml:space="preserve">replicated </w:t>
+      </w:r>
+      <w:r>
+        <w:rPr>
+          <w:bCs/>
+        </w:rPr>
+        <w:t xml:space="preserve">a </w:t>
+      </w:r>
+      <w:r>
+        <w:rPr>
+          <w:bCs/>
+        </w:rPr>
+        <w:t xml:space="preserve">common </w:t>
+      </w:r>
+      <w:r>
+        <w:rPr>
+          <w:bCs/>
+        </w:rPr>
+        <w:t xml:space="preserve">finding: that effects in the AMP generally are driven by a subset of </w:t>
+      </w:r>
+      <w:r>
+        <w:rPr>
+          <w:bCs/>
+        </w:rPr>
+        <w:t xml:space="preserve">‘influence aware’ </w:t>
+      </w:r>
+      <w:r>
+        <w:rPr>
+          <w:bCs/>
+        </w:rPr>
+        <w:t xml:space="preserve">trials, and a subset of participants, and this subset of participants consists of the same individuals across multiple AMPs. </w:t>
       </w:r>
       <w:r>
         <w:rPr>
@@ -489,21 +484,7 @@
         <w:rPr>
           <w:color w:val="000000"/>
         </w:rPr>
-        <w:t xml:space="preserve">Mann, Cone, </w:t>
-      </w:r>
-      <w:proofErr w:type="spellStart"/>
-      <w:r>
-        <w:rPr>
-          <w:color w:val="000000"/>
-        </w:rPr>
-        <w:t>Heggeseth</w:t>
-      </w:r>
-      <w:proofErr w:type="spellEnd"/>
-      <w:r>
-        <w:rPr>
-          <w:color w:val="000000"/>
-        </w:rPr>
-        <w:t>, &amp; Ferguson</w:t>
+        <w:t>Mann, Cone, Heggeseth, &amp; Ferguson</w:t>
       </w:r>
       <w:r>
         <w:rPr>
@@ -521,7 +502,43 @@
         <w:rPr>
           <w:color w:val="000000"/>
         </w:rPr>
-        <w:t xml:space="preserve">9) suggested that AMP data is typical bimodally-distributed, which is again indicative of a subset of participants driving effects within the AMP. In response to this finding, Mann et al. produced a modified AMP in order to reduce this bimodality. To do this, they added two manipulations to the standard AMP procedure. Firstly, rather than using Chinese characters as target stimuli, they instead used more visually-stimulating paintings. This was done in order to increase the likelihood that participants was be inclined to actually evaluate the target images. </w:t>
+        <w:t xml:space="preserve">9) suggested that AMP data is typical bimodally-distributed, which is again indicative of a subset of participants driving effects within the AMP. In response to this finding, Mann et al. produced a modified AMP in order to reduce this bimodality. To do this, they added two manipulations to the standard AMP procedure. Firstly, rather than using Chinese characters as target stimuli, they instead used more visually-stimulating paintings. </w:t>
+      </w:r>
+      <w:r>
+        <w:rPr>
+          <w:color w:val="000000"/>
+        </w:rPr>
+        <w:t xml:space="preserve">The rationale here </w:t>
+      </w:r>
+      <w:r>
+        <w:rPr>
+          <w:color w:val="000000"/>
+        </w:rPr>
+        <w:t xml:space="preserve">was to increase the likelihood that participants </w:t>
+      </w:r>
+      <w:r>
+        <w:rPr>
+          <w:color w:val="000000"/>
+        </w:rPr>
+        <w:t xml:space="preserve">would </w:t>
+      </w:r>
+      <w:r>
+        <w:rPr>
+          <w:color w:val="000000"/>
+        </w:rPr>
+        <w:t>be inclined to evaluate the target images</w:t>
+      </w:r>
+      <w:r>
+        <w:rPr>
+          <w:color w:val="000000"/>
+        </w:rPr>
+        <w:t xml:space="preserve"> rather than the primes</w:t>
+      </w:r>
+      <w:r>
+        <w:rPr>
+          <w:color w:val="000000"/>
+        </w:rPr>
+        <w:t xml:space="preserve">. </w:t>
       </w:r>
       <w:r>
         <w:rPr>
@@ -539,13 +556,62 @@
         <w:rPr>
           <w:color w:val="000000"/>
         </w:rPr>
-        <w:t xml:space="preserve">a final page of instructions at the beginning of the procedure, which strongly implored participants to avoid intentional responding, as well as providing reassurance that it was acceptable if sometimes their evaluations of the primes and targets were the same (i.e., to prevent for overcorrection of responses). </w:t>
+        <w:t>a</w:t>
+      </w:r>
+      <w:r>
+        <w:rPr>
+          <w:color w:val="000000"/>
+        </w:rPr>
+        <w:t xml:space="preserve">n additional </w:t>
+      </w:r>
+      <w:r>
+        <w:rPr>
+          <w:color w:val="000000"/>
+        </w:rPr>
+        <w:t>page of instructions at the beginning of the procedure which strongly implored participants to avoid intentional</w:t>
+      </w:r>
+      <w:r>
+        <w:rPr>
+          <w:color w:val="000000"/>
+        </w:rPr>
+        <w:t>ly</w:t>
+      </w:r>
+      <w:r>
+        <w:rPr>
+          <w:color w:val="000000"/>
+        </w:rPr>
+        <w:t xml:space="preserve"> responding</w:t>
+      </w:r>
+      <w:r>
+        <w:rPr>
+          <w:color w:val="000000"/>
+        </w:rPr>
+        <w:t xml:space="preserve"> to the primes</w:t>
+      </w:r>
+      <w:r>
+        <w:rPr>
+          <w:color w:val="000000"/>
+        </w:rPr>
+        <w:t xml:space="preserve">, as well as providing reassurance that it was acceptable if sometimes their evaluations of the primes and targets were the same (i.e., to prevent for overcorrection of responses). </w:t>
       </w:r>
       <w:r>
         <w:rPr>
           <w:color w:val="000000"/>
         </w:rPr>
         <w:t xml:space="preserve">Mann et al. suggested that these modifications reduced bimodality in the distribution of AMP effects (and, by extension, reduced the extent to which only a subset of participants drove effects in their AMP). </w:t>
+      </w:r>
+      <w:r>
+        <w:rPr>
+          <w:color w:val="000000"/>
+        </w:rPr>
+        <w:t xml:space="preserve">That is, Mann et al. treat bimodality as a symptom of an underlying cause (i.e., the AMP effect being driven by a subset of participants), and attempt to treat this symptom. In light of the studies we have presented so far, it is unclear whether the modified Mann et al. AMP serves to remedy the underlying issue that our studies </w:t>
+      </w:r>
+      <w:r>
+        <w:rPr>
+          <w:color w:val="000000"/>
+        </w:rPr>
+        <w:lastRenderedPageBreak/>
+        <w:t xml:space="preserve">have highlighted, i.e., that AMP effects are driven predominantly by a subset of participants and a subset of their trials, in which they are influence-aware. </w:t>
       </w:r>
     </w:p>
     <w:p>
@@ -558,46 +624,169 @@
         <w:rPr>
           <w:color w:val="000000"/>
         </w:rPr>
-        <w:t xml:space="preserve">Given that Mann et al.’s AMP is purported to reduce subset effects which are present in the standard AMP, the current experiment will seek to investigate the extent to which </w:t>
-      </w:r>
-      <w:r>
-        <w:rPr>
-          <w:color w:val="000000"/>
-        </w:rPr>
-        <w:t xml:space="preserve">responses and effects in </w:t>
-      </w:r>
-      <w:r>
-        <w:rPr>
-          <w:color w:val="000000"/>
-        </w:rPr>
-        <w:t xml:space="preserve">Mann et al.’s modified AMP </w:t>
-      </w:r>
-      <w:r>
-        <w:rPr>
-          <w:color w:val="000000"/>
-        </w:rPr>
-        <w:t xml:space="preserve">are driven by influence-awareness. To do this, we </w:t>
-      </w:r>
-      <w:r>
-        <w:rPr>
-          <w:color w:val="000000"/>
-        </w:rPr>
-        <w:lastRenderedPageBreak/>
-        <w:t xml:space="preserve">will adapt the design of our second experiment (a standard AMP, followed by an IA-AMP) but will add Mann et </w:t>
-      </w:r>
-      <w:proofErr w:type="spellStart"/>
-      <w:r>
-        <w:rPr>
-          <w:color w:val="000000"/>
-        </w:rPr>
-        <w:t>al’s</w:t>
-      </w:r>
-      <w:proofErr w:type="spellEnd"/>
-      <w:r>
-        <w:rPr>
-          <w:color w:val="000000"/>
-        </w:rPr>
-        <w:t xml:space="preserve"> manipulations in both of these AMPs. </w:t>
+        <w:t>T</w:t>
+      </w:r>
+      <w:r>
+        <w:rPr>
+          <w:color w:val="000000"/>
+        </w:rPr>
+        <w:t xml:space="preserve">he current experiment </w:t>
+      </w:r>
+      <w:r>
+        <w:rPr>
+          <w:color w:val="000000"/>
+        </w:rPr>
+        <w:t xml:space="preserve">therefore </w:t>
+      </w:r>
+      <w:r>
+        <w:rPr>
+          <w:color w:val="000000"/>
+        </w:rPr>
+        <w:t>investigate</w:t>
+      </w:r>
+      <w:r>
+        <w:rPr>
+          <w:color w:val="000000"/>
+        </w:rPr>
+        <w:t>s</w:t>
+      </w:r>
+      <w:r>
+        <w:rPr>
+          <w:color w:val="000000"/>
+        </w:rPr>
+        <w:t xml:space="preserve"> </w:t>
+      </w:r>
+      <w:r>
+        <w:rPr>
+          <w:color w:val="000000"/>
+        </w:rPr>
+        <w:t xml:space="preserve">whether the AMP effect in the modified </w:t>
+      </w:r>
+      <w:r>
+        <w:rPr>
+          <w:color w:val="000000"/>
+        </w:rPr>
+        <w:t>Mann et al.</w:t>
+      </w:r>
+      <w:r>
+        <w:rPr>
+          <w:color w:val="000000"/>
+        </w:rPr>
+        <w:t xml:space="preserve"> </w:t>
+      </w:r>
+      <w:r>
+        <w:rPr>
+          <w:color w:val="000000"/>
+        </w:rPr>
+        <w:t xml:space="preserve">AMP </w:t>
+      </w:r>
+      <w:r>
+        <w:rPr>
+          <w:color w:val="000000"/>
+        </w:rPr>
+        <w:t xml:space="preserve">are </w:t>
+      </w:r>
+      <w:r>
+        <w:rPr>
+          <w:color w:val="000000"/>
+        </w:rPr>
+        <w:t xml:space="preserve">still </w:t>
+      </w:r>
+      <w:r>
+        <w:rPr>
+          <w:color w:val="000000"/>
+        </w:rPr>
+        <w:t xml:space="preserve">driven by influence-awareness. </w:t>
+      </w:r>
+      <w:r>
+        <w:rPr>
+          <w:color w:val="000000"/>
+        </w:rPr>
+        <w:t xml:space="preserve">If so, then regardless of whether the Mann et al. modified AMP serves to limit bimodality of AMP effects (e.g., one symptom of an underlying issue), it might not treat the underlying issue that would serve to threaten the AMP’s utility. To </w:t>
+      </w:r>
+      <w:r>
+        <w:rPr>
+          <w:color w:val="000000"/>
+        </w:rPr>
+        <w:t xml:space="preserve">do this, we </w:t>
+      </w:r>
+      <w:r>
+        <w:rPr>
+          <w:color w:val="000000"/>
+        </w:rPr>
+        <w:t>adapt the design of our second experiment (a standard AMP followed by an IA-AMP)</w:t>
+      </w:r>
+      <w:r>
+        <w:rPr>
+          <w:color w:val="000000"/>
+        </w:rPr>
+        <w:t xml:space="preserve">. However, this time we </w:t>
+      </w:r>
+      <w:r>
+        <w:rPr>
+          <w:color w:val="000000"/>
+        </w:rPr>
+        <w:t xml:space="preserve">will </w:t>
+      </w:r>
+      <w:r>
+        <w:rPr>
+          <w:color w:val="000000"/>
+        </w:rPr>
+        <w:t xml:space="preserve">use </w:t>
+      </w:r>
+      <w:r>
+        <w:rPr>
+          <w:color w:val="000000"/>
+        </w:rPr>
+        <w:t>Mann et al</w:t>
+      </w:r>
+      <w:r>
+        <w:rPr>
+          <w:color w:val="000000"/>
+        </w:rPr>
+        <w:t>.</w:t>
+      </w:r>
+      <w:r>
+        <w:rPr>
+          <w:color w:val="000000"/>
+        </w:rPr>
+        <w:t xml:space="preserve">’s </w:t>
+      </w:r>
+      <w:r>
+        <w:rPr>
+          <w:color w:val="000000"/>
+        </w:rPr>
+        <w:t xml:space="preserve">modified AMP </w:t>
+      </w:r>
+      <w:r>
+        <w:rPr>
+          <w:color w:val="000000"/>
+        </w:rPr>
+        <w:t xml:space="preserve">in both </w:t>
+      </w:r>
+      <w:r>
+        <w:rPr>
+          <w:color w:val="000000"/>
+        </w:rPr>
+        <w:t xml:space="preserve">cases (i.e., Mann et al.’s AMP followed by </w:t>
+      </w:r>
+      <w:r>
+        <w:rPr>
+          <w:color w:val="000000"/>
+        </w:rPr>
+        <w:t xml:space="preserve">a modified </w:t>
+      </w:r>
+      <w:r>
+        <w:rPr>
+          <w:color w:val="000000"/>
+        </w:rPr>
+        <w:t>IA AMP)</w:t>
+      </w:r>
+      <w:r>
+        <w:rPr>
+          <w:color w:val="000000"/>
+        </w:rPr>
+        <w:t xml:space="preserve">. </w:t>
       </w:r>
     </w:p>
     <w:p>
@@ -612,6 +801,7 @@
         </w:pBdr>
         <w:shd w:val="clear" w:color="auto" w:fill="FFFFFF"/>
         <w:spacing w:line="480" w:lineRule="auto"/>
+        <w:ind w:firstLine="720"/>
         <w:rPr>
           <w:rFonts w:eastAsia="Times New Roman"/>
           <w:bdr w:val="none" w:sz="0" w:space="0" w:color="auto"/>
@@ -619,7 +809,13 @@
         </w:rPr>
       </w:pPr>
       <w:r>
-        <w:t>We will attempt to replicate the four hypotheses from</w:t>
+        <w:t xml:space="preserve">We will attempt to replicate the </w:t>
+      </w:r>
+      <w:r>
+        <w:t>first three of the four</w:t>
+      </w:r>
+      <w:r>
+        <w:t xml:space="preserve"> hypotheses from</w:t>
       </w:r>
       <w:r>
         <w:t xml:space="preserve"> Experiment </w:t>
@@ -628,32 +824,117 @@
         <w:t>2</w:t>
       </w:r>
       <w:r>
-        <w:t>. H1 asserts that, at the trial-level of analysis, the influence of prime stimuli on evaluations of the target stimuli in the IA-AMP will be moderated by whether participants report having been influenced or not. H2 asserts that, at the subject-level of analysis, the rate of influence reported in the IA-AMP will be predictive of the effect size in that IA-AMP. Our third hypothesis</w:t>
-      </w:r>
-      <w:r>
-        <w:t>, H3, posits that the influence-awareness rate of a participant on the IA-AMP will predict their scores on the previously-completed standard AMP. Finally, o</w:t>
-      </w:r>
-      <w:r>
-        <w:t>ur fourth hypothesis, H4,</w:t>
-      </w:r>
-      <w:r>
-        <w:t xml:space="preserve"> forwards that </w:t>
-      </w:r>
-      <w:r>
-        <w:rPr>
-          <w:rFonts w:eastAsia="Times New Roman"/>
-          <w:bdr w:val="none" w:sz="0" w:space="0" w:color="auto"/>
-          <w:lang w:val="en-IE"/>
-        </w:rPr>
-        <w:t>t</w:t>
-      </w:r>
-      <w:r>
-        <w:rPr>
-          <w:rFonts w:eastAsia="Times New Roman"/>
-          <w:bdr w:val="none" w:sz="0" w:space="0" w:color="auto"/>
-          <w:lang w:val="en-IE"/>
-        </w:rPr>
-        <w:t>he AMP effect produced in the subset of uninfluenced trials in the IA-AMP will be smaller than the AMP effect produced in the standard AMP. Should no evidence for differences be found, an equivalence test will be used to assess for practical equality.</w:t>
+        <w:t>.</w:t>
+      </w:r>
+      <w:r>
+        <w:t xml:space="preserve"> However, we noted over the course of the previous four experiments that in many cases, hypotheses that we have formerly </w:t>
+      </w:r>
+      <w:r>
+        <w:t xml:space="preserve">treated </w:t>
+      </w:r>
+      <w:r>
+        <w:t xml:space="preserve">as separate </w:t>
+      </w:r>
+      <w:r>
+        <w:t>(e.g., influenced/</w:t>
+      </w:r>
+      <w:proofErr w:type="spellStart"/>
+      <w:r>
+        <w:t>noninfluenced</w:t>
+      </w:r>
+      <w:proofErr w:type="spellEnd"/>
+      <w:r>
+        <w:t xml:space="preserve"> trials predicting AMP effects, and influence rates predicting AMP effects) were in fact related hypotheses which went about answering the same question (i.e., does influence-awareness predict effects in the AMP?) in different ways. As such, the hypotheses which were treated as H1 and H2 in Experiment 2 will be treated here as H1a and H1b, respectively. In writing the manuscript containing these five experiments, our organization of hypotheses in the earlier four experiments will also be changed to reflect this. </w:t>
+      </w:r>
+      <w:r>
+        <w:t>H1</w:t>
+      </w:r>
+      <w:r>
+        <w:t>a</w:t>
+      </w:r>
+      <w:r>
+        <w:t xml:space="preserve"> asserts that, at the trial-level of analysis, the influence of prime stimuli on evaluations of the target stimuli in the </w:t>
+      </w:r>
+      <w:r>
+        <w:t xml:space="preserve">modified </w:t>
+      </w:r>
+      <w:r>
+        <w:t>IA</w:t>
+      </w:r>
+      <w:r>
+        <w:t>-</w:t>
+      </w:r>
+      <w:r>
+        <w:t>AMP will be moderated by whether participants report having been influenced or not. H</w:t>
+      </w:r>
+      <w:r>
+        <w:t>1b</w:t>
+      </w:r>
+      <w:r>
+        <w:t xml:space="preserve"> asserts that, at the subject-level of analysis, the rate of influence reported in the</w:t>
+      </w:r>
+      <w:r>
+        <w:t xml:space="preserve"> modified</w:t>
+      </w:r>
+      <w:r>
+        <w:t xml:space="preserve"> IA</w:t>
+      </w:r>
+      <w:r>
+        <w:t>-</w:t>
+      </w:r>
+      <w:r>
+        <w:t xml:space="preserve">AMP will be predictive of the effect size in that </w:t>
+      </w:r>
+      <w:r>
+        <w:t>Modified IA-AMP</w:t>
+      </w:r>
+      <w:r>
+        <w:t xml:space="preserve">. </w:t>
+      </w:r>
+      <w:r>
+        <w:t>Finally, our second</w:t>
+      </w:r>
+      <w:r>
+        <w:t>, and key,</w:t>
+      </w:r>
+      <w:r>
+        <w:t xml:space="preserve"> hypothesis</w:t>
+      </w:r>
+      <w:r>
+        <w:t>, H</w:t>
+      </w:r>
+      <w:r>
+        <w:t>2</w:t>
+      </w:r>
+      <w:r>
+        <w:t xml:space="preserve">, posits that the influence-awareness rate of a participant on the </w:t>
+      </w:r>
+      <w:r>
+        <w:t>Modified IA-AMP</w:t>
+      </w:r>
+      <w:r>
+        <w:t xml:space="preserve"> will predict scores on </w:t>
+      </w:r>
+      <w:r>
+        <w:t xml:space="preserve">a </w:t>
+      </w:r>
+      <w:r>
+        <w:t xml:space="preserve">previously-completed </w:t>
+      </w:r>
+      <w:r>
+        <w:t xml:space="preserve">modified </w:t>
+      </w:r>
+      <w:r>
+        <w:t>A</w:t>
+      </w:r>
+      <w:r>
+        <w:t>MP</w:t>
+      </w:r>
+      <w:r>
+        <w:t>.</w:t>
+      </w:r>
+      <w:r>
+        <w:t xml:space="preserve"> </w:t>
       </w:r>
     </w:p>
     <w:p>
@@ -671,6 +952,7 @@
           <w:b/>
           <w:bCs/>
         </w:rPr>
+        <w:lastRenderedPageBreak/>
         <w:t>Method</w:t>
       </w:r>
     </w:p>
@@ -701,13 +983,19 @@
         <w:t xml:space="preserve">Data will be collected online via the Prolific Academic website. Based on an expected mean duration of </w:t>
       </w:r>
       <w:r>
-        <w:t xml:space="preserve">12 </w:t>
-      </w:r>
-      <w:r>
-        <w:t>minutes, participants will be paid £1.</w:t>
-      </w:r>
-      <w:r>
-        <w:t>03</w:t>
+        <w:t>1</w:t>
+      </w:r>
+      <w:r>
+        <w:t>1</w:t>
+      </w:r>
+      <w:r>
+        <w:t xml:space="preserve"> </w:t>
+      </w:r>
+      <w:r>
+        <w:t>minutes, participants will be paid £</w:t>
+      </w:r>
+      <w:r>
+        <w:t>0.95</w:t>
       </w:r>
       <w:r>
         <w:t xml:space="preserve">. </w:t>
@@ -734,7 +1022,46 @@
         <w:t>.</w:t>
       </w:r>
       <w:r>
-        <w:t xml:space="preserve"> Power analyses for interactions in mixed-effects models are difficult to determine, therefore no power analysis was conducted for our first analysis. For our second analysis, we used the </w:t>
+        <w:t xml:space="preserve"> Power analyses for interactions in mixed-effects models are </w:t>
+      </w:r>
+      <w:r>
+        <w:t xml:space="preserve">relatively </w:t>
+      </w:r>
+      <w:r>
+        <w:t xml:space="preserve">difficult to </w:t>
+      </w:r>
+      <w:r>
+        <w:t>conduct due to the large number of parameters to be estimated</w:t>
+      </w:r>
+      <w:r>
+        <w:t>, therefore no power analysis was conducted for analys</w:t>
+      </w:r>
+      <w:r>
+        <w:t>e</w:t>
+      </w:r>
+      <w:r>
+        <w:t>s</w:t>
+      </w:r>
+      <w:r>
+        <w:t xml:space="preserve"> using mixed models. Due to the greater number of data points being employed (i.e., less information loss to the AMP scoring metric), the power of mixed models analyses will typically be better than those done on traditional fixed effects only models, for which power calculations are relatively easier</w:t>
+      </w:r>
+      <w:r>
+        <w:t>.</w:t>
+      </w:r>
+      <w:r>
+        <w:t xml:space="preserve"> For o</w:t>
+      </w:r>
+      <w:r>
+        <w:t>ur analysis in H1b</w:t>
+      </w:r>
+      <w:r>
+        <w:t xml:space="preserve">, </w:t>
+      </w:r>
+      <w:r>
+        <w:t>we determined on the basis of previous studies to power our analysis to detect a medium Pearson’s r effect size (i.e., 0.30). Using the</w:t>
+      </w:r>
+      <w:r>
+        <w:t xml:space="preserve"> </w:t>
       </w:r>
       <w:proofErr w:type="spellStart"/>
       <w:r>
@@ -742,49 +1069,79 @@
       </w:r>
       <w:proofErr w:type="spellEnd"/>
       <w:r>
-        <w:t xml:space="preserve"> package in R to compute the number of participants required to detect a medium f2 effect size (i.e., 0.15) in a regression analysis with a single IV, at the conventional alpha level (.05) and at 95% power. Given these criteria, 89 participants would be required. Th</w:t>
-      </w:r>
-      <w:r>
-        <w:t>is</w:t>
-      </w:r>
-      <w:r>
-        <w:t xml:space="preserve"> power analysis is also applicable for our third analysis. </w:t>
-      </w:r>
-      <w:r>
-        <w:t xml:space="preserve">Based on our results from Experiment 2, </w:t>
-      </w:r>
-      <w:r>
-        <w:t>we expected a Cohen’s</w:t>
-      </w:r>
-      <w:bookmarkStart w:id="0" w:name="_GoBack"/>
-      <w:bookmarkEnd w:id="0"/>
-      <w:r>
-        <w:t xml:space="preserve"> d effect size of approximately .3 in our within-subjects t-test (i.e., for H4). With 89 participants, we would have 80% power to </w:t>
-      </w:r>
-      <w:r>
+        <w:t xml:space="preserve"> package in R</w:t>
+      </w:r>
+      <w:r>
+        <w:t>,</w:t>
+      </w:r>
+      <w:r>
+        <w:t xml:space="preserve"> </w:t>
+      </w:r>
+      <w:r>
+        <w:t>we</w:t>
+      </w:r>
+      <w:r>
+        <w:t xml:space="preserve"> compute</w:t>
+      </w:r>
+      <w:r>
+        <w:t>d</w:t>
+      </w:r>
+      <w:r>
+        <w:t xml:space="preserve"> the number of participants required to detect </w:t>
+      </w:r>
+      <w:r>
+        <w:t xml:space="preserve">this medium effect size </w:t>
+      </w:r>
+      <w:r>
+        <w:t xml:space="preserve">in a regression analysis with a single IV, at the conventional alpha level (.05) and at 95% power. Given these criteria, </w:t>
+      </w:r>
+      <w:r>
+        <w:t>138 p</w:t>
+      </w:r>
+      <w:r>
+        <w:t>articipants would be required.</w:t>
+      </w:r>
+      <w:r>
+        <w:t xml:space="preserve"> For our </w:t>
+      </w:r>
+      <w:r>
+        <w:t>H2</w:t>
+      </w:r>
+      <w:r>
+        <w:t xml:space="preserve"> analysis, we </w:t>
+      </w:r>
+      <w:r>
+        <w:t>expected (based on our previous studies) a slight reduction in the effect size relative to our second analysis. As such, we ran an identical power analysis to the former, but lowered the Pearson’s r to 0.20. For 95% power to detect this effect size, we would require 320 participants.</w:t>
+      </w:r>
+      <w:r>
+        <w:t xml:space="preserve"> </w:t>
+      </w:r>
+      <w:r>
+        <w:t xml:space="preserve">These power criteria (i.e., 95% power to detect a Pearson’s r of 0.20) are also applicable to our analysis for H1b. </w:t>
+      </w:r>
+    </w:p>
+    <w:p>
+      <w:pPr>
+        <w:pStyle w:val="BodyA"/>
+        <w:spacing w:line="480" w:lineRule="auto"/>
+        <w:ind w:firstLine="720"/>
+      </w:pPr>
+      <w:r>
+        <w:t>We opted to collect data from 320 participants. For our sampling strategy, we will firstly collect data from 320 participants. Then we will apply exclusion criteria, and will then sample in batches of 10 until a minimum of 320 eligible participants have been collected. Following this, data collection will be stopped.</w:t>
+      </w:r>
+    </w:p>
+    <w:p>
+      <w:pPr>
+        <w:pStyle w:val="BodyA"/>
+        <w:spacing w:line="480" w:lineRule="auto"/>
+        <w:ind w:firstLine="720"/>
+      </w:pPr>
+      <w:r>
+        <w:rPr>
+          <w:b/>
+          <w:bCs/>
+        </w:rPr>
         <w:lastRenderedPageBreak/>
-        <w:t xml:space="preserve">detect such an effect. In order to increase this power level to 95%, we would require 146 participants. Based on this, and the availability of resources, we aimed to collect data from 150 participants (as in Experiment 2). As also used in the preregistration of Experiment 2, if no significant effect is found in H4, we will set equivalence bounds of Cohen’s </w:t>
-      </w:r>
-      <w:proofErr w:type="spellStart"/>
-      <w:r>
-        <w:t>dz</w:t>
-      </w:r>
-      <w:proofErr w:type="spellEnd"/>
-      <w:r>
-        <w:t xml:space="preserve"> = +/- .25 in the subsequent equivalence test.</w:t>
-      </w:r>
-    </w:p>
-    <w:p>
-      <w:pPr>
-        <w:pStyle w:val="BodyA"/>
-        <w:spacing w:line="480" w:lineRule="auto"/>
-        <w:ind w:firstLine="720"/>
-      </w:pPr>
-      <w:r>
-        <w:rPr>
-          <w:b/>
-          <w:bCs/>
-        </w:rPr>
         <w:t>Inclusion criteria</w:t>
       </w:r>
       <w:r>
@@ -843,15 +1200,7 @@
         <w:t xml:space="preserve"> </w:t>
       </w:r>
       <w:r>
-        <w:t xml:space="preserve">Completion time on Prolific &lt; 3 minutes, partial data on the </w:t>
-      </w:r>
-      <w:proofErr w:type="gramStart"/>
-      <w:r>
-        <w:t>demographics</w:t>
-      </w:r>
-      <w:proofErr w:type="gramEnd"/>
-      <w:r>
-        <w:t xml:space="preserve"> questionnaire or either AMP</w:t>
+        <w:t>Completion time on Prolific &lt; 3 minutes, partial data on the demographics questionnaire or either AMP</w:t>
       </w:r>
       <w:r>
         <w:t>.</w:t>
@@ -885,13 +1234,28 @@
         </w:rPr>
       </w:pPr>
       <w:r>
-        <w:t xml:space="preserve">Two within-participants factors, each with two levels, are manipulated by the experimental design: the type of AMP completed (standard AMP vs. the </w:t>
-      </w:r>
-      <w:r>
-        <w:t>IA-</w:t>
-      </w:r>
-      <w:r>
-        <w:t xml:space="preserve">AMP), and the valence of the prime stimulus (positive vs negative primes) that precedes the presentation of a target stimulus (Chinese character) within each AMP. </w:t>
+        <w:t>Two within-participants factors, each with two levels, are manipulated by the experimental design: the type of AMP completed (</w:t>
+      </w:r>
+      <w:r>
+        <w:t>modified standard</w:t>
+      </w:r>
+      <w:r>
+        <w:t xml:space="preserve"> </w:t>
+      </w:r>
+      <w:r>
+        <w:t xml:space="preserve">AMP vs. the </w:t>
+      </w:r>
+      <w:r>
+        <w:t>Modified IA-AMP</w:t>
+      </w:r>
+      <w:r>
+        <w:t>), and the valence of the prime stimulus (positive vs negative primes) that precedes the presentation of a target stimulus (</w:t>
+      </w:r>
+      <w:r>
+        <w:t>paintings</w:t>
+      </w:r>
+      <w:r>
+        <w:t xml:space="preserve">) within each AMP. </w:t>
       </w:r>
     </w:p>
     <w:p>
@@ -935,10 +1299,7 @@
         <w:spacing w:line="480" w:lineRule="auto"/>
       </w:pPr>
       <w:r>
-        <w:t xml:space="preserve">The type of AMP (standard vs. </w:t>
-      </w:r>
-      <w:r>
-        <w:t>influence-awareness).</w:t>
+        <w:t>The type of AMP (standard vs. influence-awareness).</w:t>
       </w:r>
     </w:p>
     <w:p>
@@ -948,7 +1309,13 @@
         <w:ind w:firstLine="720"/>
       </w:pPr>
       <w:r>
-        <w:t xml:space="preserve">3. In the IA-AMP, subjective ratings for each trial of whether evaluation of the target stimulus was influenced by the prime stimulus or not. A Go/No-Go response format is employed: press spacebar if influenced, do not press if not influenced. </w:t>
+        <w:t xml:space="preserve">3. In the </w:t>
+      </w:r>
+      <w:r>
+        <w:t>Modified IA-AMP</w:t>
+      </w:r>
+      <w:r>
+        <w:t xml:space="preserve">, subjective ratings for each trial of whether evaluation of the target stimulus was influenced by the prime stimulus or not. A Go/No-Go response format is employed: press spacebar if influenced, do not press if not influenced. </w:t>
       </w:r>
     </w:p>
     <w:p>
@@ -972,7 +1339,7 @@
       <w:pPr>
         <w:pStyle w:val="BodyA"/>
         <w:spacing w:line="480" w:lineRule="auto"/>
-        <w:ind w:left="360"/>
+        <w:ind w:firstLine="720"/>
         <w:rPr>
           <w:sz w:val="18"/>
           <w:szCs w:val="18"/>
@@ -1000,7 +1367,6 @@
           <w:b/>
           <w:bCs/>
         </w:rPr>
-        <w:lastRenderedPageBreak/>
         <w:t>Self-report measures</w:t>
       </w:r>
       <w:r>
@@ -1013,7 +1379,19 @@
         <w:t xml:space="preserve">. </w:t>
       </w:r>
       <w:r>
-        <w:t xml:space="preserve">We will ask several exploratory questions after the IA-AMP, and specify that participants should answer them in relation to the IA-AMP only: </w:t>
+        <w:t xml:space="preserve">We will ask several exploratory questions after the </w:t>
+      </w:r>
+      <w:r>
+        <w:t>Modified IA-AMP</w:t>
+      </w:r>
+      <w:r>
+        <w:t xml:space="preserve">, and specify that participants should answer them in relation to the </w:t>
+      </w:r>
+      <w:r>
+        <w:t>Modified IA-AMP</w:t>
+      </w:r>
+      <w:r>
+        <w:t xml:space="preserve"> only: </w:t>
       </w:r>
     </w:p>
     <w:p>
@@ -1040,21 +1418,7 @@
         </w:rPr>
       </w:pPr>
       <w:r>
-        <w:t xml:space="preserve">“Think back to the task you just completed. On how many trials was a </w:t>
-      </w:r>
-      <w:proofErr w:type="spellStart"/>
-      <w:r>
-        <w:t>valenced</w:t>
-      </w:r>
-      <w:proofErr w:type="spellEnd"/>
-      <w:r>
-        <w:t xml:space="preserve"> picture presented before the </w:t>
-      </w:r>
-      <w:r>
-        <w:t>painting</w:t>
-      </w:r>
-      <w:r>
-        <w:t>? It is important that you are honest here</w:t>
+        <w:t>“Think back to the task you just completed. On how many trials was a valenced picture presented before the painting? It is important that you are honest here</w:t>
       </w:r>
       <w:r>
         <w:rPr>
@@ -1088,6 +1452,7 @@
         <w:spacing w:line="480" w:lineRule="auto"/>
       </w:pPr>
       <w:r>
+        <w:lastRenderedPageBreak/>
         <w:t>General influence:</w:t>
       </w:r>
     </w:p>
@@ -1098,19 +1463,7 @@
         <w:ind w:left="360"/>
       </w:pPr>
       <w:r>
-        <w:t xml:space="preserve">“To what extent were your ratings of the </w:t>
-      </w:r>
-      <w:r>
-        <w:t>paintings</w:t>
-      </w:r>
-      <w:r>
-        <w:t xml:space="preserve"> influenced by the pictures that appeared immediately before those </w:t>
-      </w:r>
-      <w:r>
-        <w:t>paintings</w:t>
-      </w:r>
-      <w:r>
-        <w:t>?”</w:t>
+        <w:t>“To what extent were your ratings of the paintings influenced by the pictures that appeared immediately before those paintings?”</w:t>
       </w:r>
     </w:p>
     <w:p>
@@ -1157,13 +1510,7 @@
         <w:t>intentionally</w:t>
       </w:r>
       <w:r>
-        <w:t xml:space="preserve"> base your rating of the </w:t>
-      </w:r>
-      <w:r>
-        <w:t>painting</w:t>
-      </w:r>
-      <w:r>
-        <w:t xml:space="preserve"> on the image that immediately appeared before it?”</w:t>
+        <w:t xml:space="preserve"> base your rating of the painting on the image that immediately appeared before it?”</w:t>
       </w:r>
     </w:p>
     <w:p>
@@ -1203,13 +1550,7 @@
         <w:ind w:left="360"/>
       </w:pPr>
       <w:r>
-        <w:t xml:space="preserve">“How often do you think that your rating of the </w:t>
-      </w:r>
-      <w:r>
-        <w:t>painting</w:t>
-      </w:r>
-      <w:r>
-        <w:t xml:space="preserve"> was </w:t>
+        <w:t xml:space="preserve">“How often do you think that your rating of the painting was </w:t>
       </w:r>
       <w:r>
         <w:rPr>
@@ -1238,299 +1579,6 @@
         </w:rPr>
         <w:t>[1 = Never, 2 = Very rarely, 3 = Somewhat rarely, 4 = Sometimes, 5 = Somewhat often, 6 = Very often, 7 = Almost always]</w:t>
       </w:r>
-    </w:p>
-    <w:p>
-      <w:pPr>
-        <w:pStyle w:val="BodyA"/>
-        <w:numPr>
-          <w:ilvl w:val="0"/>
-          <w:numId w:val="4"/>
-        </w:numPr>
-        <w:spacing w:line="480" w:lineRule="auto"/>
-      </w:pPr>
-      <w:commentRangeStart w:id="1"/>
-      <w:r>
-        <w:t>Explicit</w:t>
-      </w:r>
-      <w:r>
-        <w:t xml:space="preserve"> ratings</w:t>
-      </w:r>
-      <w:r>
-        <w:t>:</w:t>
-      </w:r>
-    </w:p>
-    <w:p>
-      <w:pPr>
-        <w:pStyle w:val="BodyA"/>
-        <w:spacing w:line="480" w:lineRule="auto"/>
-        <w:ind w:left="360"/>
-      </w:pPr>
-      <w:r>
-        <w:t xml:space="preserve">We will take </w:t>
-      </w:r>
-      <w:r>
-        <w:t>explicit ratings of pleasantness</w:t>
-      </w:r>
-      <w:r>
-        <w:t xml:space="preserve"> </w:t>
-      </w:r>
-      <w:r>
-        <w:t xml:space="preserve">for </w:t>
-      </w:r>
-      <w:r>
-        <w:t xml:space="preserve">each of the prime stimuli used </w:t>
-      </w:r>
-      <w:r>
-        <w:t xml:space="preserve">within the AMPs </w:t>
-      </w:r>
-      <w:r>
-        <w:t>(i.e., the 12 positive and 12 negative images). Each</w:t>
-      </w:r>
-      <w:r>
-        <w:t xml:space="preserve"> image will be presented, accompanied by the question “To what extent do you find this image pleasant/unpleasant?”.</w:t>
-      </w:r>
-    </w:p>
-    <w:p>
-      <w:pPr>
-        <w:pStyle w:val="BodyA"/>
-        <w:spacing w:line="480" w:lineRule="auto"/>
-        <w:rPr>
-          <w:sz w:val="18"/>
-          <w:szCs w:val="18"/>
-        </w:rPr>
-      </w:pPr>
-      <w:r>
-        <w:rPr>
-          <w:sz w:val="18"/>
-          <w:szCs w:val="18"/>
-        </w:rPr>
-        <w:t xml:space="preserve">[1 = </w:t>
-      </w:r>
-      <w:r>
-        <w:rPr>
-          <w:sz w:val="18"/>
-          <w:szCs w:val="18"/>
-        </w:rPr>
-        <w:t>Very unpleasant</w:t>
-      </w:r>
-      <w:r>
-        <w:rPr>
-          <w:sz w:val="18"/>
-          <w:szCs w:val="18"/>
-        </w:rPr>
-        <w:t xml:space="preserve">, 2 = </w:t>
-      </w:r>
-      <w:r>
-        <w:rPr>
-          <w:sz w:val="18"/>
-          <w:szCs w:val="18"/>
-        </w:rPr>
-        <w:t>Somewhat unpleasant</w:t>
-      </w:r>
-      <w:r>
-        <w:rPr>
-          <w:sz w:val="18"/>
-          <w:szCs w:val="18"/>
-        </w:rPr>
-        <w:t xml:space="preserve">, 3 = </w:t>
-      </w:r>
-      <w:r>
-        <w:rPr>
-          <w:sz w:val="18"/>
-          <w:szCs w:val="18"/>
-        </w:rPr>
-        <w:t>A little unpleasant</w:t>
-      </w:r>
-      <w:r>
-        <w:rPr>
-          <w:sz w:val="18"/>
-          <w:szCs w:val="18"/>
-        </w:rPr>
-        <w:t xml:space="preserve">, 4 = </w:t>
-      </w:r>
-      <w:r>
-        <w:rPr>
-          <w:sz w:val="18"/>
-          <w:szCs w:val="18"/>
-        </w:rPr>
-        <w:t>Neutral</w:t>
-      </w:r>
-      <w:r>
-        <w:rPr>
-          <w:sz w:val="18"/>
-          <w:szCs w:val="18"/>
-        </w:rPr>
-        <w:t xml:space="preserve">, 5 = </w:t>
-      </w:r>
-      <w:r>
-        <w:rPr>
-          <w:sz w:val="18"/>
-          <w:szCs w:val="18"/>
-        </w:rPr>
-        <w:t>A little pleasant</w:t>
-      </w:r>
-      <w:r>
-        <w:rPr>
-          <w:sz w:val="18"/>
-          <w:szCs w:val="18"/>
-        </w:rPr>
-        <w:t xml:space="preserve">, 6 = </w:t>
-      </w:r>
-      <w:r>
-        <w:rPr>
-          <w:sz w:val="18"/>
-          <w:szCs w:val="18"/>
-        </w:rPr>
-        <w:t>Somewhat pleasant</w:t>
-      </w:r>
-      <w:r>
-        <w:rPr>
-          <w:sz w:val="18"/>
-          <w:szCs w:val="18"/>
-        </w:rPr>
-        <w:t xml:space="preserve">, 7 = </w:t>
-      </w:r>
-      <w:r>
-        <w:rPr>
-          <w:sz w:val="18"/>
-          <w:szCs w:val="18"/>
-        </w:rPr>
-        <w:t>Very pleasant</w:t>
-      </w:r>
-      <w:r>
-        <w:rPr>
-          <w:sz w:val="18"/>
-          <w:szCs w:val="18"/>
-        </w:rPr>
-        <w:t>]</w:t>
-      </w:r>
-      <w:commentRangeEnd w:id="1"/>
-      <w:r>
-        <w:rPr>
-          <w:rStyle w:val="CommentReference"/>
-          <w:rFonts w:eastAsia="Arial Unicode MS"/>
-          <w:color w:val="auto"/>
-          <w:lang w:eastAsia="en-US"/>
-        </w:rPr>
-        <w:commentReference w:id="1"/>
-      </w:r>
-    </w:p>
-    <w:p>
-      <w:pPr>
-        <w:pStyle w:val="BodyA"/>
-        <w:numPr>
-          <w:ilvl w:val="0"/>
-          <w:numId w:val="4"/>
-        </w:numPr>
-        <w:spacing w:line="480" w:lineRule="auto"/>
-      </w:pPr>
-      <w:commentRangeStart w:id="2"/>
-      <w:r>
-        <w:t>Political orientation:</w:t>
-      </w:r>
-    </w:p>
-    <w:p>
-      <w:pPr>
-        <w:pStyle w:val="BodyA"/>
-        <w:spacing w:line="480" w:lineRule="auto"/>
-        <w:ind w:left="360"/>
-      </w:pPr>
-      <w:r>
-        <w:t>“</w:t>
-      </w:r>
-      <w:r>
-        <w:t>In terms of the political spectrum, where do you consider yourself to be?</w:t>
-      </w:r>
-      <w:r>
-        <w:t>”</w:t>
-      </w:r>
-    </w:p>
-    <w:p>
-      <w:pPr>
-        <w:pStyle w:val="BodyA"/>
-        <w:spacing w:line="480" w:lineRule="auto"/>
-        <w:ind w:left="360"/>
-      </w:pPr>
-      <w:r>
-        <w:lastRenderedPageBreak/>
-        <w:t xml:space="preserve">[ 1 = </w:t>
-      </w:r>
-      <w:r>
-        <w:t>very liberal,</w:t>
-      </w:r>
-      <w:r>
-        <w:t xml:space="preserve"> 2 </w:t>
-      </w:r>
-      <w:proofErr w:type="gramStart"/>
-      <w:r>
-        <w:t xml:space="preserve">= </w:t>
-      </w:r>
-      <w:r>
-        <w:t xml:space="preserve"> somewhat</w:t>
-      </w:r>
-      <w:proofErr w:type="gramEnd"/>
-      <w:r>
-        <w:t xml:space="preserve"> liberal, </w:t>
-      </w:r>
-      <w:r>
-        <w:t xml:space="preserve">3 = </w:t>
-      </w:r>
-      <w:r>
-        <w:t xml:space="preserve">a little liberal, </w:t>
-      </w:r>
-      <w:r>
-        <w:t xml:space="preserve">4 = </w:t>
-      </w:r>
-      <w:r>
-        <w:t xml:space="preserve">moderate, </w:t>
-      </w:r>
-      <w:r>
-        <w:t xml:space="preserve">5 = </w:t>
-      </w:r>
-      <w:r>
-        <w:t>a little conservativ</w:t>
-      </w:r>
-      <w:r>
-        <w:t>e</w:t>
-      </w:r>
-      <w:r>
-        <w:t>,</w:t>
-      </w:r>
-      <w:r>
-        <w:t xml:space="preserve"> 6 = </w:t>
-      </w:r>
-      <w:r>
-        <w:t xml:space="preserve"> somewhat conservative, </w:t>
-      </w:r>
-      <w:r>
-        <w:t xml:space="preserve">7 = </w:t>
-      </w:r>
-      <w:r>
-        <w:t>very conservative</w:t>
-      </w:r>
-      <w:r>
-        <w:t>]</w:t>
-      </w:r>
-      <w:commentRangeEnd w:id="2"/>
-      <w:r>
-        <w:rPr>
-          <w:rStyle w:val="CommentReference"/>
-          <w:rFonts w:eastAsia="Arial Unicode MS"/>
-          <w:color w:val="auto"/>
-          <w:lang w:eastAsia="en-US"/>
-        </w:rPr>
-        <w:commentReference w:id="2"/>
-      </w:r>
-    </w:p>
-    <w:p>
-      <w:pPr>
-        <w:pStyle w:val="BodyA"/>
-        <w:spacing w:line="480" w:lineRule="auto"/>
-        <w:rPr>
-          <w:sz w:val="18"/>
-          <w:szCs w:val="18"/>
-        </w:rPr>
-      </w:pPr>
     </w:p>
     <w:p>
       <w:pPr>
@@ -1579,13 +1627,7 @@
         <w:ind w:left="360"/>
       </w:pPr>
       <w:r>
-        <w:t xml:space="preserve">Note, however, that being influenced by the pictures that came before the </w:t>
-      </w:r>
-      <w:r>
-        <w:t>paintings</w:t>
-      </w:r>
-      <w:r>
-        <w:t xml:space="preserve"> is NOT a reason to self-exclude from the study.</w:t>
+        <w:t>Note, however, that being influenced by the pictures that came before the paintings is NOT a reason to self-exclude from the study.</w:t>
       </w:r>
     </w:p>
     <w:p>
@@ -1629,23 +1671,42 @@
         <w:ind w:firstLine="720"/>
       </w:pPr>
       <w:r>
-        <w:t>Participants will complete the demographics questionnaire, the standard AMP, the IA-AMP, and then the self-report measures.</w:t>
-      </w:r>
-    </w:p>
-    <w:p>
-      <w:pPr>
-        <w:pStyle w:val="BodyA"/>
-        <w:spacing w:line="480" w:lineRule="auto"/>
-        <w:rPr>
-          <w:b/>
-          <w:bCs/>
-        </w:rPr>
-      </w:pPr>
-      <w:r>
-        <w:rPr>
-          <w:b/>
-          <w:bCs/>
-        </w:rPr>
+        <w:t xml:space="preserve">Participants will complete the demographics questionnaire, </w:t>
+      </w:r>
+      <w:r>
+        <w:t xml:space="preserve">a </w:t>
+      </w:r>
+      <w:r>
+        <w:t xml:space="preserve">standard </w:t>
+      </w:r>
+      <w:r>
+        <w:t xml:space="preserve">(Mann) </w:t>
+      </w:r>
+      <w:r>
+        <w:t xml:space="preserve">AMP, the </w:t>
+      </w:r>
+      <w:r>
+        <w:t>Modified IA-AMP</w:t>
+      </w:r>
+      <w:r>
+        <w:t>, and then self-report measures.</w:t>
+      </w:r>
+    </w:p>
+    <w:p>
+      <w:pPr>
+        <w:pStyle w:val="BodyA"/>
+        <w:spacing w:line="480" w:lineRule="auto"/>
+        <w:rPr>
+          <w:b/>
+          <w:bCs/>
+        </w:rPr>
+      </w:pPr>
+      <w:r>
+        <w:rPr>
+          <w:b/>
+          <w:bCs/>
+        </w:rPr>
+        <w:lastRenderedPageBreak/>
         <w:t xml:space="preserve">Measures </w:t>
       </w:r>
     </w:p>
@@ -1668,25 +1729,7 @@
         <w:t>from Mann et al., 2019, Experiment 6</w:t>
       </w:r>
       <w:r>
-        <w:t xml:space="preserve">) with the following parameters: 10 practice trials, </w:t>
-      </w:r>
-      <w:r>
-        <w:t>60</w:t>
-      </w:r>
-      <w:r>
-        <w:t xml:space="preserve"> main trials, 12 positive and 12 negative valence images, and </w:t>
-      </w:r>
-      <w:r>
-        <w:t>60</w:t>
-      </w:r>
-      <w:r>
-        <w:t xml:space="preserve"> </w:t>
-      </w:r>
-      <w:r>
-        <w:t>paintings</w:t>
-      </w:r>
-      <w:r>
-        <w:t xml:space="preserve">. </w:t>
+        <w:t xml:space="preserve">) with the following parameters: 10 practice trials, 60 main trials, 12 positive and 12 negative valence images, and 60 paintings. </w:t>
       </w:r>
       <w:r>
         <w:t xml:space="preserve">This modified AMP also includes an additional page of instructions relative to the standard AMP (see Mann et al., 2019, for specific text). </w:t>
@@ -1706,7 +1749,7 @@
       <w:r>
         <w:t xml:space="preserve"> (from experiment 1 of the current project; see </w:t>
       </w:r>
-      <w:hyperlink r:id="rId10" w:history="1">
+      <w:hyperlink r:id="rId7" w:history="1">
         <w:r>
           <w:rPr>
             <w:rStyle w:val="Hyperlink0"/>
@@ -1730,7 +1773,16 @@
         <w:t xml:space="preserve"> the same parameters</w:t>
       </w:r>
       <w:r>
-        <w:t xml:space="preserve"> as the former AMP</w:t>
+        <w:t xml:space="preserve"> as the </w:t>
+      </w:r>
+      <w:r>
+        <w:t xml:space="preserve">modified </w:t>
+      </w:r>
+      <w:r>
+        <w:t>AMP</w:t>
+      </w:r>
+      <w:r>
+        <w:t xml:space="preserve"> above</w:t>
       </w:r>
       <w:r>
         <w:t xml:space="preserve">, </w:t>
@@ -1739,30 +1791,140 @@
         <w:t>with</w:t>
       </w:r>
       <w:r>
-        <w:t xml:space="preserve"> the following addition: at the end of each trial </w:t>
-      </w:r>
-      <w:r>
+        <w:t xml:space="preserve"> the following addition: at the end of each trial participants are given the opportunity to press the spacebar to indicate they were influenced by the prime when responding on that trial. This is achieved through the presentation of a cue to “press spacebar if you felt you were influenced by the picture” for a fixed 2000ms interval, presented after a 200ms inter trial interval.</w:t>
+      </w:r>
+      <w:r>
+        <w:t xml:space="preserve"> That is, both the AMP and the IA-AMP were modified relative to Experiment 2 to include both of Mann et al.’s (2019, Experiment 6) modifications to the AMP.</w:t>
+      </w:r>
+    </w:p>
+    <w:p>
+      <w:pPr>
+        <w:pStyle w:val="BodyA"/>
+        <w:spacing w:line="480" w:lineRule="auto"/>
+        <w:rPr>
+          <w:rStyle w:val="None"/>
+          <w:b/>
+          <w:bCs/>
+        </w:rPr>
+      </w:pPr>
+      <w:r>
+        <w:rPr>
+          <w:rStyle w:val="None"/>
+          <w:b/>
+          <w:bCs/>
+        </w:rPr>
+        <w:t>Hypotheses</w:t>
+      </w:r>
+    </w:p>
+    <w:p>
+      <w:pPr>
+        <w:pStyle w:val="BodyA"/>
+        <w:spacing w:line="480" w:lineRule="auto"/>
+        <w:ind w:firstLine="720"/>
+      </w:pPr>
+      <w:r>
+        <w:rPr>
+          <w:rStyle w:val="None"/>
+          <w:b/>
+          <w:bCs/>
+        </w:rPr>
+        <w:t>M1 (manipulation check).</w:t>
+      </w:r>
+      <w:r>
+        <w:t xml:space="preserve"> An AMP effect will be demonstrated for both the modified AMP and the modified IA-AMP. The target stimuli will be differentially evaluated based on the </w:t>
+      </w:r>
+      <w:r>
+        <w:t xml:space="preserve">prime </w:t>
+      </w:r>
+      <w:r>
+        <w:t xml:space="preserve">stimuli that preceded them, such that targets preceded by negative primes will be rated more negatively than those preceded by positive primes. </w:t>
+      </w:r>
+    </w:p>
+    <w:p>
+      <w:pPr>
+        <w:pStyle w:val="BodyA"/>
+        <w:spacing w:line="480" w:lineRule="auto"/>
+        <w:ind w:firstLine="720"/>
+      </w:pPr>
+      <w:r>
+        <w:rPr>
+          <w:rStyle w:val="None"/>
+          <w:b/>
+          <w:bCs/>
+        </w:rPr>
+        <w:t>H1</w:t>
+      </w:r>
+      <w:r>
+        <w:rPr>
+          <w:rStyle w:val="None"/>
+          <w:b/>
+          <w:bCs/>
+        </w:rPr>
+        <w:t>a</w:t>
+      </w:r>
+      <w:r>
+        <w:rPr>
+          <w:rStyle w:val="None"/>
+          <w:b/>
+          <w:bCs/>
+        </w:rPr>
+        <w:t>.</w:t>
+      </w:r>
+      <w:r>
+        <w:t xml:space="preserve"> For the </w:t>
+      </w:r>
+      <w:r>
+        <w:t xml:space="preserve">modified </w:t>
+      </w:r>
+      <w:r>
+        <w:t xml:space="preserve">IA-AMP, the influence of prime valence on the valence rating of the targets will be moderated by </w:t>
+      </w:r>
+      <w:r>
+        <w:t>influence awareness (whether between trials [H1a] or between participants using proportion of influenced trials [H1b])</w:t>
+      </w:r>
+      <w:r>
+        <w:t xml:space="preserve">. </w:t>
+      </w:r>
+    </w:p>
+    <w:p>
+      <w:pPr>
+        <w:pStyle w:val="BodyA"/>
+        <w:spacing w:line="480" w:lineRule="auto"/>
+        <w:ind w:firstLine="720"/>
+      </w:pPr>
+      <w:r>
+        <w:rPr>
+          <w:rStyle w:val="None"/>
+          <w:b/>
+          <w:bCs/>
+        </w:rPr>
         <w:lastRenderedPageBreak/>
-        <w:t>participants are given the opportunity to press the spacebar to indicate they were influenced by the prime when responding on that trial. This is achieved through the presentation of a cue to “press spacebar if you felt you were influenced by the picture” for a fixed 2000ms interval, presented after a 200ms inter trial interval.</w:t>
-      </w:r>
-    </w:p>
-    <w:p>
-      <w:pPr>
-        <w:pStyle w:val="BodyA"/>
-        <w:spacing w:line="480" w:lineRule="auto"/>
+        <w:t>H</w:t>
+      </w:r>
+      <w:r>
         <w:rPr>
           <w:rStyle w:val="None"/>
           <w:b/>
           <w:bCs/>
         </w:rPr>
-      </w:pPr>
+        <w:t>1b</w:t>
+      </w:r>
       <w:r>
         <w:rPr>
           <w:rStyle w:val="None"/>
           <w:b/>
           <w:bCs/>
         </w:rPr>
-        <w:t>Hypotheses</w:t>
+        <w:t xml:space="preserve">. </w:t>
+      </w:r>
+      <w:r>
+        <w:t xml:space="preserve">For the </w:t>
+      </w:r>
+      <w:r>
+        <w:t xml:space="preserve">modified </w:t>
+      </w:r>
+      <w:r>
+        <w:t>IA-AMP, the magnitude of the AMP effect will be predicted by the proportion of influenced trials.</w:t>
       </w:r>
     </w:p>
     <w:p>
@@ -1777,118 +1939,38 @@
           <w:b/>
           <w:bCs/>
         </w:rPr>
-        <w:t>M1 (manipulation check).</w:t>
-      </w:r>
-      <w:r>
-        <w:t xml:space="preserve"> An AMP effect will be demonstrated for both the </w:t>
+        <w:t>H</w:t>
+      </w:r>
+      <w:r>
+        <w:rPr>
+          <w:rStyle w:val="None"/>
+          <w:b/>
+          <w:bCs/>
+        </w:rPr>
+        <w:t>2</w:t>
+      </w:r>
+      <w:r>
+        <w:rPr>
+          <w:rStyle w:val="None"/>
+          <w:b/>
+          <w:bCs/>
+        </w:rPr>
+        <w:t xml:space="preserve">. </w:t>
+      </w:r>
+      <w:r>
+        <w:t>The rate of online influence in the</w:t>
+      </w:r>
+      <w:r>
+        <w:t xml:space="preserve"> modified</w:t>
+      </w:r>
+      <w:r>
+        <w:t xml:space="preserve"> IA-AMP will predict the magnitude of AMP effect in the </w:t>
       </w:r>
       <w:r>
         <w:t xml:space="preserve">modified </w:t>
       </w:r>
       <w:r>
-        <w:t xml:space="preserve">AMP and the </w:t>
-      </w:r>
-      <w:r>
-        <w:t xml:space="preserve">modified </w:t>
-      </w:r>
-      <w:r>
-        <w:t xml:space="preserve">IA-AMP. The target stimuli will be differentially evaluated based on the source stimuli that preceded them, such that targets preceded by negative primes will be rated more negatively than those preceded by positive primes. </w:t>
-      </w:r>
-    </w:p>
-    <w:p>
-      <w:pPr>
-        <w:pStyle w:val="BodyA"/>
-        <w:spacing w:line="480" w:lineRule="auto"/>
-        <w:ind w:firstLine="720"/>
-      </w:pPr>
-      <w:r>
-        <w:rPr>
-          <w:rStyle w:val="None"/>
-          <w:b/>
-          <w:bCs/>
-        </w:rPr>
-        <w:t>H1.</w:t>
-      </w:r>
-      <w:r>
-        <w:t xml:space="preserve"> For the IA-AMP, the influence of prime valence on the valence rating of the </w:t>
-      </w:r>
-      <w:r>
-        <w:t xml:space="preserve">targets </w:t>
-      </w:r>
-      <w:r>
-        <w:t xml:space="preserve">will be moderated by that subset of trials in which participants report being influenced by the prime stimulus. </w:t>
-      </w:r>
-    </w:p>
-    <w:p>
-      <w:pPr>
-        <w:pStyle w:val="BodyA"/>
-        <w:spacing w:line="480" w:lineRule="auto"/>
-        <w:ind w:firstLine="720"/>
-      </w:pPr>
-      <w:r>
-        <w:rPr>
-          <w:rStyle w:val="None"/>
-          <w:b/>
-          <w:bCs/>
-        </w:rPr>
-        <w:t xml:space="preserve">H2. </w:t>
-      </w:r>
-      <w:r>
-        <w:t>For the IA-AMP, the magnitude of the AMP effect will be predicted by the proportion of influenced trials to non-influenced trials.</w:t>
-      </w:r>
-    </w:p>
-    <w:p>
-      <w:pPr>
-        <w:pStyle w:val="BodyA"/>
-        <w:spacing w:line="480" w:lineRule="auto"/>
-        <w:ind w:firstLine="720"/>
-      </w:pPr>
-      <w:r>
-        <w:rPr>
-          <w:rStyle w:val="None"/>
-          <w:b/>
-          <w:bCs/>
-        </w:rPr>
-        <w:t xml:space="preserve">H3. </w:t>
-      </w:r>
-      <w:r>
-        <w:t xml:space="preserve">The rate of online influence in the IA-AMP will predict the magnitude of AMP effect in the </w:t>
-      </w:r>
-      <w:r>
-        <w:t xml:space="preserve">other </w:t>
-      </w:r>
-      <w:r>
         <w:t>AMP.</w:t>
-      </w:r>
-    </w:p>
-    <w:p>
-      <w:pPr>
-        <w:pStyle w:val="BodyA"/>
-        <w:spacing w:line="480" w:lineRule="auto"/>
-        <w:ind w:firstLine="720"/>
-      </w:pPr>
-      <w:r>
-        <w:rPr>
-          <w:rStyle w:val="None"/>
-          <w:b/>
-          <w:bCs/>
-        </w:rPr>
-        <w:t xml:space="preserve">H4. </w:t>
-      </w:r>
-      <w:r>
-        <w:t xml:space="preserve">The AMP effect produced in the subset of uninfluenced trials in the IA-AMP will be smaller than the AMP effect produced in </w:t>
-      </w:r>
-      <w:r>
-        <w:t>the other</w:t>
-      </w:r>
-      <w:r>
-        <w:t xml:space="preserve"> AMP. Should no evidence for differences be found, an equivalence test will be used to assess </w:t>
-      </w:r>
-      <w:r>
-        <w:t>statistical equivalence</w:t>
-      </w:r>
-      <w:r>
-        <w:t xml:space="preserve">. </w:t>
       </w:r>
     </w:p>
     <w:p>
@@ -1956,11 +2038,19 @@
         <w:t>lme4</w:t>
       </w:r>
       <w:r>
-        <w:t xml:space="preserve">, we will construct two frequentist logistic mixed-effects model to assess the evidence for the main effect of prime valence in both the AMP and the IA-AMP (M1). The model will include participant ID as a </w:t>
-      </w:r>
-      <w:r>
-        <w:lastRenderedPageBreak/>
-        <w:t>random intercept to acknowledge the non-independence of the multiple ratings provided by each participant. The Wilkinson notation for both models will be:</w:t>
+        <w:t xml:space="preserve">, we will construct two frequentist logistic mixed-effects model to assess the evidence for the main effect of prime valence in both the AMP </w:t>
+      </w:r>
+      <w:r>
+        <w:t xml:space="preserve">(M1) </w:t>
+      </w:r>
+      <w:r>
+        <w:t>and the IA-AMP (M</w:t>
+      </w:r>
+      <w:r>
+        <w:t>2</w:t>
+      </w:r>
+      <w:r>
+        <w:t>). The model will include participant ID as a random intercept to acknowledge the non-independence of the multiple ratings provided by each participant. The Wilkinson notation for both models will be:</w:t>
       </w:r>
     </w:p>
     <w:p>
@@ -2027,7 +2117,174 @@
         </w:rPr>
       </w:pPr>
       <w:r>
-        <w:t>We will also construct a frequentist logistic mixed-effects model to quantify the interaction between prime valence and influence ratings in the IA-AMP (H1). The model will also include participant ID as a random intercept. In-line with best practices for such analyses, we will use effect coding for the IVs, rescaling each to -.5 and .5. The Wilkinson notation for the model is as follows:</w:t>
+        <w:t xml:space="preserve">We will also construct a frequentist logistic mixed-effects model to quantify the interaction between prime valence and influence </w:t>
+      </w:r>
+      <w:r>
+        <w:t xml:space="preserve">awareness </w:t>
+      </w:r>
+      <w:r>
+        <w:t>ratings in the IA-AMP (H1</w:t>
+      </w:r>
+      <w:r>
+        <w:t>a</w:t>
+      </w:r>
+      <w:r>
+        <w:t>). The model will also include participant ID as a random intercept. In-line with best practices for such analyses, we will use effect coding for the IVs</w:t>
+      </w:r>
+      <w:r>
+        <w:t xml:space="preserve"> (i.e., coding as </w:t>
+      </w:r>
+      <w:r>
+        <w:t xml:space="preserve">-.5 </w:t>
+      </w:r>
+      <w:r>
+        <w:t xml:space="preserve">and </w:t>
+      </w:r>
+      <w:r>
+        <w:t>.5</w:t>
+      </w:r>
+      <w:r>
+        <w:t>)</w:t>
+      </w:r>
+      <w:r>
+        <w:t>. The Wilkinson notation for the model is as follows:</w:t>
+      </w:r>
+    </w:p>
+    <w:p>
+      <w:pPr>
+        <w:pStyle w:val="BodyA"/>
+        <w:spacing w:line="480" w:lineRule="auto"/>
+        <w:rPr>
+          <w:rStyle w:val="None"/>
+          <w:rFonts w:ascii="Monaco" w:hAnsi="Monaco"/>
+          <w:sz w:val="20"/>
+          <w:szCs w:val="20"/>
+        </w:rPr>
+      </w:pPr>
+      <w:r>
+        <w:rPr>
+          <w:rStyle w:val="None"/>
+          <w:rFonts w:ascii="Monaco" w:hAnsi="Monaco"/>
+          <w:sz w:val="20"/>
+          <w:szCs w:val="20"/>
+        </w:rPr>
+        <w:t xml:space="preserve">rating ~ influenced * </w:t>
+      </w:r>
+      <w:proofErr w:type="spellStart"/>
+      <w:r>
+        <w:rPr>
+          <w:rStyle w:val="None"/>
+          <w:rFonts w:ascii="Monaco" w:hAnsi="Monaco"/>
+          <w:sz w:val="20"/>
+          <w:szCs w:val="20"/>
+        </w:rPr>
+        <w:t>prime_type</w:t>
+      </w:r>
+      <w:proofErr w:type="spellEnd"/>
+      <w:r>
+        <w:rPr>
+          <w:rStyle w:val="None"/>
+          <w:rFonts w:ascii="Monaco" w:hAnsi="Monaco"/>
+          <w:sz w:val="20"/>
+          <w:szCs w:val="20"/>
+        </w:rPr>
+        <w:t xml:space="preserve"> + (1 | subject)</w:t>
+      </w:r>
+    </w:p>
+    <w:p>
+      <w:pPr>
+        <w:pStyle w:val="BodyA"/>
+        <w:spacing w:line="480" w:lineRule="auto"/>
+        <w:ind w:firstLine="720"/>
+      </w:pPr>
+      <w:r>
+        <w:t xml:space="preserve">If no interaction effect is found, Bayesian analyses may be used may be used to quantify the evidence for the null hypothesis using the R package </w:t>
+      </w:r>
+      <w:proofErr w:type="spellStart"/>
+      <w:r>
+        <w:rPr>
+          <w:rStyle w:val="None"/>
+          <w:i/>
+          <w:iCs/>
+        </w:rPr>
+        <w:t>brms</w:t>
+      </w:r>
+      <w:proofErr w:type="spellEnd"/>
+      <w:r>
+        <w:t>. This would likely employ default priors that are designed to be uninformative (i.e., Students t distribution [</w:t>
+      </w:r>
+      <w:proofErr w:type="spellStart"/>
+      <w:r>
+        <w:t>students_</w:t>
+      </w:r>
+      <w:proofErr w:type="gramStart"/>
+      <w:r>
+        <w:t>t</w:t>
+      </w:r>
+      <w:proofErr w:type="spellEnd"/>
+      <w:r>
+        <w:t>(</w:t>
+      </w:r>
+      <w:proofErr w:type="gramEnd"/>
+      <w:r>
+        <w:t xml:space="preserve">3, 0, 10)] placed on all parameters). </w:t>
+      </w:r>
+    </w:p>
+    <w:p>
+      <w:pPr>
+        <w:pStyle w:val="BodyA"/>
+        <w:spacing w:line="480" w:lineRule="auto"/>
+        <w:ind w:firstLine="720"/>
+      </w:pPr>
+      <w:r>
+        <w:t xml:space="preserve">We will also construct a standard regression model to assess whether a greater number of influenced </w:t>
+      </w:r>
+      <w:r>
+        <w:t xml:space="preserve">awareness </w:t>
+      </w:r>
+      <w:r>
+        <w:t>trials predicts a greater AMP effect size in the IA-AMP (H</w:t>
+      </w:r>
+      <w:r>
+        <w:t>1b</w:t>
+      </w:r>
+      <w:r>
+        <w:t xml:space="preserve">). For this, we </w:t>
+      </w:r>
+      <w:r>
+        <w:lastRenderedPageBreak/>
+        <w:t>will compute an AMP effect size for each participant by subtracting the</w:t>
+      </w:r>
+      <w:bookmarkStart w:id="0" w:name="_GoBack"/>
+      <w:bookmarkEnd w:id="0"/>
+      <w:r>
+        <w:t xml:space="preserve"> number of ‘pleasant’ responses when the target was preceded by a positive prime from the number of ‘pleasant’ responses when the target was preceded by a negative prime. We will also compute the proportion of influence </w:t>
+      </w:r>
+      <w:r>
+        <w:t xml:space="preserve">awareness </w:t>
+      </w:r>
+      <w:r>
+        <w:t xml:space="preserve">trials to </w:t>
+      </w:r>
+      <w:r>
+        <w:t xml:space="preserve">non-influence aware </w:t>
+      </w:r>
+      <w:r>
+        <w:t>trials for each participant, and standardi</w:t>
+      </w:r>
+      <w:r>
+        <w:t>z</w:t>
+      </w:r>
+      <w:r>
+        <w:t xml:space="preserve">e and </w:t>
+      </w:r>
+      <w:proofErr w:type="spellStart"/>
+      <w:r>
+        <w:t>recentre</w:t>
+      </w:r>
+      <w:proofErr w:type="spellEnd"/>
+      <w:r>
+        <w:t xml:space="preserve"> this value. The Wilkinson notation for this model is:</w:t>
       </w:r>
     </w:p>
     <w:p>
@@ -2045,169 +2302,100 @@
       <w:r>
         <w:rPr>
           <w:rStyle w:val="None"/>
-          <w:rFonts w:ascii="Monaco" w:hAnsi="Monaco"/>
+          <w:rFonts w:ascii="Monaco" w:eastAsia="Monaco" w:hAnsi="Monaco" w:cs="Monaco"/>
           <w:sz w:val="20"/>
           <w:szCs w:val="20"/>
         </w:rPr>
-        <w:t>valence_rating</w:t>
+        <w:t>IA_AMP_effect_positive_negative</w:t>
       </w:r>
       <w:proofErr w:type="spellEnd"/>
       <w:r>
-        <w:rPr>
-          <w:rStyle w:val="None"/>
-          <w:rFonts w:ascii="Monaco" w:hAnsi="Monaco"/>
-          <w:sz w:val="20"/>
-          <w:szCs w:val="20"/>
-        </w:rPr>
-        <w:t xml:space="preserve"> ~ </w:t>
-      </w:r>
-      <w:proofErr w:type="spellStart"/>
-      <w:r>
-        <w:rPr>
-          <w:rStyle w:val="None"/>
-          <w:rFonts w:ascii="Monaco" w:hAnsi="Monaco"/>
-          <w:sz w:val="20"/>
-          <w:szCs w:val="20"/>
-        </w:rPr>
-        <w:t>prime_valence</w:t>
-      </w:r>
-      <w:proofErr w:type="spellEnd"/>
-      <w:r>
-        <w:rPr>
-          <w:rStyle w:val="None"/>
-          <w:rFonts w:ascii="Monaco" w:hAnsi="Monaco"/>
-          <w:sz w:val="20"/>
-          <w:szCs w:val="20"/>
-        </w:rPr>
-        <w:t xml:space="preserve"> * </w:t>
-      </w:r>
-      <w:proofErr w:type="spellStart"/>
-      <w:r>
-        <w:rPr>
-          <w:rStyle w:val="None"/>
-          <w:rFonts w:ascii="Monaco" w:hAnsi="Monaco"/>
-          <w:sz w:val="20"/>
-          <w:szCs w:val="20"/>
-        </w:rPr>
-        <w:t>reported_influence</w:t>
-      </w:r>
-      <w:proofErr w:type="spellEnd"/>
-      <w:r>
-        <w:rPr>
-          <w:rStyle w:val="None"/>
-          <w:rFonts w:ascii="Monaco" w:hAnsi="Monaco"/>
-          <w:sz w:val="20"/>
-          <w:szCs w:val="20"/>
-        </w:rPr>
-        <w:t xml:space="preserve"> + (1 | participant)</w:t>
-      </w:r>
-    </w:p>
-    <w:p>
-      <w:pPr>
-        <w:pStyle w:val="BodyA"/>
-        <w:spacing w:line="480" w:lineRule="auto"/>
-        <w:ind w:firstLine="720"/>
-      </w:pPr>
-      <w:r>
-        <w:t xml:space="preserve">If no interaction effect is found, Bayesian analyses may be used may be used to quantify the evidence for the null hypothesis using the R package </w:t>
-      </w:r>
-      <w:proofErr w:type="spellStart"/>
-      <w:r>
-        <w:rPr>
-          <w:rStyle w:val="None"/>
-          <w:i/>
-          <w:iCs/>
-        </w:rPr>
-        <w:t>brms</w:t>
-      </w:r>
-      <w:proofErr w:type="spellEnd"/>
-      <w:r>
-        <w:t>. This would likely employ default priors that are designed to be uninformative (i.e., Students t distribution [</w:t>
-      </w:r>
-      <w:proofErr w:type="spellStart"/>
-      <w:r>
-        <w:t>students_</w:t>
-      </w:r>
-      <w:proofErr w:type="gramStart"/>
-      <w:r>
-        <w:t>t</w:t>
-      </w:r>
-      <w:proofErr w:type="spellEnd"/>
-      <w:r>
-        <w:t>(</w:t>
-      </w:r>
-      <w:proofErr w:type="gramEnd"/>
-      <w:r>
-        <w:t xml:space="preserve">3, 0, 10)] placed on all parameters). </w:t>
-      </w:r>
-    </w:p>
-    <w:p>
-      <w:pPr>
-        <w:pStyle w:val="BodyA"/>
-        <w:spacing w:line="480" w:lineRule="auto"/>
-        <w:ind w:firstLine="720"/>
-      </w:pPr>
-      <w:r>
-        <w:t xml:space="preserve">We will also construct a standard regression model to assess whether a greater number of influenced trials predicts a greater AMP effect size in the IA-AMP (H2). For this, we will compute an AMP effect size for each participant by subtracting the number of ‘pleasant’ responses when the target was preceded by a positive prime from the number of ‘pleasant’ responses when the target was preceded by a negative prime. We will also compute the proportion of influenced trials to uninfluenced trials for each participant, and </w:t>
-      </w:r>
-      <w:proofErr w:type="spellStart"/>
-      <w:r>
-        <w:t>standardise</w:t>
-      </w:r>
-      <w:proofErr w:type="spellEnd"/>
-      <w:r>
-        <w:t xml:space="preserve"> and </w:t>
-      </w:r>
-      <w:proofErr w:type="spellStart"/>
-      <w:r>
-        <w:t>recentre</w:t>
-      </w:r>
-      <w:proofErr w:type="spellEnd"/>
-      <w:r>
-        <w:t xml:space="preserve"> this value. The Wilkinson notation for this model is:</w:t>
-      </w:r>
-    </w:p>
-    <w:p>
-      <w:pPr>
-        <w:pStyle w:val="BodyA"/>
-        <w:spacing w:line="480" w:lineRule="auto"/>
-        <w:ind w:firstLine="720"/>
         <w:rPr>
           <w:rStyle w:val="None"/>
           <w:rFonts w:ascii="Monaco" w:eastAsia="Monaco" w:hAnsi="Monaco" w:cs="Monaco"/>
           <w:sz w:val="20"/>
           <w:szCs w:val="20"/>
         </w:rPr>
-      </w:pPr>
+        <w:t xml:space="preserve"> ~ </w:t>
+      </w:r>
       <w:proofErr w:type="spellStart"/>
       <w:r>
         <w:rPr>
           <w:rStyle w:val="None"/>
+          <w:rFonts w:ascii="Monaco" w:eastAsia="Monaco" w:hAnsi="Monaco" w:cs="Monaco"/>
+          <w:sz w:val="20"/>
+          <w:szCs w:val="20"/>
+        </w:rPr>
+        <w:t>influence_rate</w:t>
+      </w:r>
+      <w:proofErr w:type="spellEnd"/>
+    </w:p>
+    <w:p>
+      <w:pPr>
+        <w:pStyle w:val="BodyA"/>
+        <w:spacing w:line="480" w:lineRule="auto"/>
+        <w:ind w:firstLine="720"/>
+      </w:pPr>
+      <w:r>
+        <w:t>In order to assess H</w:t>
+      </w:r>
+      <w:r>
+        <w:t>2</w:t>
+      </w:r>
+      <w:r>
+        <w:t>, we will construct a similar regression model to that of H</w:t>
+      </w:r>
+      <w:r>
+        <w:t>1b</w:t>
+      </w:r>
+      <w:r>
+        <w:t xml:space="preserve">, with the exception being that </w:t>
+      </w:r>
+      <w:proofErr w:type="spellStart"/>
+      <w:r>
+        <w:t>AMP_effect_size</w:t>
+      </w:r>
+      <w:proofErr w:type="spellEnd"/>
+      <w:r>
+        <w:t xml:space="preserve"> will now refer to the AMP effect from the first completed AMP (i.e., proportion of trials rated as positive that include the positive prime minus that which included the negative prime).</w:t>
+      </w:r>
+    </w:p>
+    <w:p>
+      <w:pPr>
+        <w:pStyle w:val="BodyA"/>
+        <w:spacing w:line="480" w:lineRule="auto"/>
+        <w:rPr>
           <w:rFonts w:ascii="Monaco" w:hAnsi="Monaco"/>
           <w:sz w:val="20"/>
           <w:szCs w:val="20"/>
         </w:rPr>
-        <w:t>AMP_effect_size</w:t>
-      </w:r>
-      <w:proofErr w:type="spellEnd"/>
-      <w:r>
-        <w:rPr>
-          <w:rStyle w:val="None"/>
+      </w:pPr>
+      <w:proofErr w:type="spellStart"/>
+      <w:r>
+        <w:rPr>
           <w:rFonts w:ascii="Monaco" w:hAnsi="Monaco"/>
           <w:sz w:val="20"/>
           <w:szCs w:val="20"/>
         </w:rPr>
-        <w:t xml:space="preserve"> ~ </w:t>
-      </w:r>
-      <w:proofErr w:type="spellStart"/>
-      <w:r>
-        <w:rPr>
-          <w:rStyle w:val="None"/>
+        <w:t>AMP_effect_positive_negative</w:t>
+      </w:r>
+      <w:proofErr w:type="spellEnd"/>
+      <w:r>
+        <w:rPr>
           <w:rFonts w:ascii="Monaco" w:hAnsi="Monaco"/>
           <w:sz w:val="20"/>
           <w:szCs w:val="20"/>
         </w:rPr>
-        <w:t>proportion_influenced</w:t>
+        <w:t xml:space="preserve"> ~ </w:t>
+      </w:r>
+      <w:proofErr w:type="spellStart"/>
+      <w:r>
+        <w:rPr>
+          <w:rFonts w:ascii="Monaco" w:hAnsi="Monaco"/>
+          <w:sz w:val="20"/>
+          <w:szCs w:val="20"/>
+        </w:rPr>
+        <w:t>influence_rate</w:t>
       </w:r>
       <w:proofErr w:type="spellEnd"/>
     </w:p>
@@ -2215,73 +2403,12 @@
       <w:pPr>
         <w:pStyle w:val="BodyA"/>
         <w:spacing w:line="480" w:lineRule="auto"/>
-        <w:ind w:firstLine="720"/>
-      </w:pPr>
-      <w:r>
-        <w:t xml:space="preserve">In order to assess H3, we will construct a similar regression model to that of H2, with the exception being that </w:t>
-      </w:r>
-      <w:proofErr w:type="spellStart"/>
-      <w:r>
-        <w:t>AMP_effect_size</w:t>
-      </w:r>
-      <w:proofErr w:type="spellEnd"/>
-      <w:r>
-        <w:t xml:space="preserve"> will now refer to the AMP effect from the</w:t>
-      </w:r>
-      <w:r>
-        <w:t xml:space="preserve"> first completed</w:t>
-      </w:r>
-      <w:r>
-        <w:t xml:space="preserve"> </w:t>
-      </w:r>
-      <w:r>
-        <w:lastRenderedPageBreak/>
-        <w:t>AMP (i.e., proportion of trials rated as positive that include the positive prime minus that which included the negative prime)</w:t>
-      </w:r>
-      <w:r>
-        <w:t>.</w:t>
-      </w:r>
-    </w:p>
-    <w:p>
-      <w:pPr>
-        <w:pStyle w:val="BodyA"/>
-        <w:spacing w:line="480" w:lineRule="auto"/>
-        <w:ind w:firstLine="720"/>
-      </w:pPr>
-      <w:r>
-        <w:t>For H4, we will compute an ‘unintentional’ AMP effect size for the IA-AMP, such that only those trials which were not responded to as intentional are included. We will then conduct a paired-samples t-test between this unintentional AMP effect size and the</w:t>
-      </w:r>
-      <w:r>
-        <w:t xml:space="preserve"> other</w:t>
-      </w:r>
-      <w:r>
-        <w:t xml:space="preserve"> AMP</w:t>
-      </w:r>
-      <w:r>
-        <w:t>’s</w:t>
-      </w:r>
-      <w:r>
-        <w:t xml:space="preserve"> effect size. If this result is not significant, then we will use an equivalence test with equivalence bounds of Cohen’s </w:t>
-      </w:r>
-      <w:proofErr w:type="spellStart"/>
-      <w:r>
-        <w:t>dz</w:t>
-      </w:r>
-      <w:proofErr w:type="spellEnd"/>
-      <w:r>
-        <w:t xml:space="preserve"> +/- .25 to assess evidence for the null hypothesis (i.e., that the two effect sizes are statistically-equivalent). </w:t>
-      </w:r>
-    </w:p>
-    <w:p>
-      <w:pPr>
-        <w:pStyle w:val="BodyA"/>
-        <w:spacing w:line="480" w:lineRule="auto"/>
         <w:jc w:val="center"/>
       </w:pPr>
     </w:p>
     <w:sectPr>
-      <w:headerReference w:type="default" r:id="rId11"/>
-      <w:headerReference w:type="first" r:id="rId12"/>
+      <w:headerReference w:type="default" r:id="rId8"/>
+      <w:headerReference w:type="first" r:id="rId9"/>
       <w:pgSz w:w="12240" w:h="15840"/>
       <w:pgMar w:top="1440" w:right="1440" w:bottom="1440" w:left="1440" w:header="720" w:footer="720" w:gutter="0"/>
       <w:cols w:space="708"/>
@@ -2289,57 +2416,6 @@
     </w:sectPr>
   </w:body>
 </w:document>
-</file>
-
-<file path=word/comments.xml><?xml version="1.0" encoding="utf-8"?>
-<w:comments xmlns:wpc="http://schemas.microsoft.com/office/word/2010/wordprocessingCanvas" xmlns:cx="http://schemas.microsoft.com/office/drawing/2014/chartex" xmlns:cx1="http://schemas.microsoft.com/office/drawing/2015/9/8/chartex" xmlns:cx2="http://schemas.microsoft.com/office/drawing/2015/10/21/chartex" xmlns:cx3="http://schemas.microsoft.com/office/drawing/2016/5/9/chartex" xmlns:cx4="http://schemas.microsoft.com/office/drawing/2016/5/10/chartex" xmlns:cx5="http://schemas.microsoft.com/office/drawing/2016/5/11/chartex" xmlns:cx6="http://schemas.microsoft.com/office/drawing/2016/5/12/chartex" xmlns:cx7="http://schemas.microsoft.com/office/drawing/2016/5/13/chartex" xmlns:cx8="http://schemas.microsoft.com/office/drawing/2016/5/14/chartex" xmlns:mc="http://schemas.openxmlformats.org/markup-compatibility/2006" xmlns:aink="http://schemas.microsoft.com/office/drawing/2016/ink" xmlns:am3d="http://schemas.microsoft.com/office/drawing/2017/model3d" xmlns:o="urn:schemas-microsoft-com:office:office" xmlns:r="http://schemas.openxmlformats.org/officeDocument/2006/relationships" xmlns:m="http://schemas.openxmlformats.org/officeDocument/2006/math" xmlns:v="urn:schemas-microsoft-com:vml" xmlns:wp14="http://schemas.microsoft.com/office/word/2010/wordprocessingDrawing" xmlns:wp="http://schemas.openxmlformats.org/drawingml/2006/wordprocessingDrawing" xmlns:w10="urn:schemas-microsoft-com:office:word" xmlns:w="http://schemas.openxmlformats.org/wordprocessingml/2006/main" xmlns:w14="http://schemas.microsoft.com/office/word/2010/wordml" xmlns:w15="http://schemas.microsoft.com/office/word/2012/wordml" xmlns:w16cid="http://schemas.microsoft.com/office/word/2016/wordml/cid" xmlns:w16se="http://schemas.microsoft.com/office/word/2015/wordml/symex" xmlns:wpg="http://schemas.microsoft.com/office/word/2010/wordprocessingGroup" xmlns:wpi="http://schemas.microsoft.com/office/word/2010/wordprocessingInk" xmlns:wne="http://schemas.microsoft.com/office/word/2006/wordml" xmlns:wps="http://schemas.microsoft.com/office/word/2010/wordprocessingShape" mc:Ignorable="w14 w15 w16se w16cid wp14">
-  <w:comment w:id="1" w:author="Jamie Cummins" w:date="2019-03-01T16:40:00Z" w:initials="JC">
-    <w:p>
-      <w:pPr>
-        <w:pStyle w:val="CommentText"/>
-      </w:pPr>
-      <w:r>
-        <w:rPr>
-          <w:rStyle w:val="CommentReference"/>
-        </w:rPr>
-        <w:annotationRef/>
-      </w:r>
-      <w:r>
-        <w:t xml:space="preserve">This is a new addition – they won’t be used for the confirmatory analyses, but good to flag that we’re putting them in here (and I would like explicit ratings in here to test a question that I have). </w:t>
-      </w:r>
-    </w:p>
-  </w:comment>
-  <w:comment w:id="2" w:author="Jamie Cummins" w:date="2019-03-01T16:43:00Z" w:initials="JC">
-    <w:p>
-      <w:pPr>
-        <w:pStyle w:val="CommentText"/>
-      </w:pPr>
-      <w:r>
-        <w:rPr>
-          <w:rStyle w:val="CommentReference"/>
-        </w:rPr>
-        <w:annotationRef/>
-      </w:r>
-      <w:r>
-        <w:t xml:space="preserve">I also would like to add this question in to see if the finding me and Sean had in the experiment 4 data (that Republicans underestimate their bias) is replicable. I’m less pushed on putting it in than the previous addition, but it takes little-to-no extra time, won’t interfere with the analyses we want to do, and could potentially be used in a subsequent paper that the three of us work on.   </w:t>
-      </w:r>
-    </w:p>
-  </w:comment>
-</w:comments>
-</file>
-
-<file path=word/commentsExtended.xml><?xml version="1.0" encoding="utf-8"?>
-<w15:commentsEx xmlns:wpc="http://schemas.microsoft.com/office/word/2010/wordprocessingCanvas" xmlns:cx="http://schemas.microsoft.com/office/drawing/2014/chartex" xmlns:cx1="http://schemas.microsoft.com/office/drawing/2015/9/8/chartex" xmlns:cx2="http://schemas.microsoft.com/office/drawing/2015/10/21/chartex" xmlns:cx3="http://schemas.microsoft.com/office/drawing/2016/5/9/chartex" xmlns:cx4="http://schemas.microsoft.com/office/drawing/2016/5/10/chartex" xmlns:cx5="http://schemas.microsoft.com/office/drawing/2016/5/11/chartex" xmlns:cx6="http://schemas.microsoft.com/office/drawing/2016/5/12/chartex" xmlns:cx7="http://schemas.microsoft.com/office/drawing/2016/5/13/chartex" xmlns:cx8="http://schemas.microsoft.com/office/drawing/2016/5/14/chartex" xmlns:mc="http://schemas.openxmlformats.org/markup-compatibility/2006" xmlns:aink="http://schemas.microsoft.com/office/drawing/2016/ink" xmlns:am3d="http://schemas.microsoft.com/office/drawing/2017/model3d" xmlns:o="urn:schemas-microsoft-com:office:office" xmlns:r="http://schemas.openxmlformats.org/officeDocument/2006/relationships" xmlns:m="http://schemas.openxmlformats.org/officeDocument/2006/math" xmlns:v="urn:schemas-microsoft-com:vml" xmlns:wp14="http://schemas.microsoft.com/office/word/2010/wordprocessingDrawing" xmlns:wp="http://schemas.openxmlformats.org/drawingml/2006/wordprocessingDrawing" xmlns:w10="urn:schemas-microsoft-com:office:word" xmlns:w="http://schemas.openxmlformats.org/wordprocessingml/2006/main" xmlns:w14="http://schemas.microsoft.com/office/word/2010/wordml" xmlns:w15="http://schemas.microsoft.com/office/word/2012/wordml" xmlns:w16cid="http://schemas.microsoft.com/office/word/2016/wordml/cid" xmlns:w16se="http://schemas.microsoft.com/office/word/2015/wordml/symex" xmlns:wpg="http://schemas.microsoft.com/office/word/2010/wordprocessingGroup" xmlns:wpi="http://schemas.microsoft.com/office/word/2010/wordprocessingInk" xmlns:wne="http://schemas.microsoft.com/office/word/2006/wordml" xmlns:wps="http://schemas.microsoft.com/office/word/2010/wordprocessingShape" mc:Ignorable="w14 w15 w16se w16cid wp14">
-  <w15:commentEx w15:paraId="65C22388" w15:done="0"/>
-  <w15:commentEx w15:paraId="74E6B699" w15:done="0"/>
-</w15:commentsEx>
-</file>
-
-<file path=word/commentsIds.xml><?xml version="1.0" encoding="utf-8"?>
-<w16cid:commentsIds xmlns:wpc="http://schemas.microsoft.com/office/word/2010/wordprocessingCanvas" xmlns:cx="http://schemas.microsoft.com/office/drawing/2014/chartex" xmlns:cx1="http://schemas.microsoft.com/office/drawing/2015/9/8/chartex" xmlns:cx2="http://schemas.microsoft.com/office/drawing/2015/10/21/chartex" xmlns:cx3="http://schemas.microsoft.com/office/drawing/2016/5/9/chartex" xmlns:cx4="http://schemas.microsoft.com/office/drawing/2016/5/10/chartex" xmlns:cx5="http://schemas.microsoft.com/office/drawing/2016/5/11/chartex" xmlns:cx6="http://schemas.microsoft.com/office/drawing/2016/5/12/chartex" xmlns:cx7="http://schemas.microsoft.com/office/drawing/2016/5/13/chartex" xmlns:cx8="http://schemas.microsoft.com/office/drawing/2016/5/14/chartex" xmlns:mc="http://schemas.openxmlformats.org/markup-compatibility/2006" xmlns:aink="http://schemas.microsoft.com/office/drawing/2016/ink" xmlns:am3d="http://schemas.microsoft.com/office/drawing/2017/model3d" xmlns:o="urn:schemas-microsoft-com:office:office" xmlns:r="http://schemas.openxmlformats.org/officeDocument/2006/relationships" xmlns:m="http://schemas.openxmlformats.org/officeDocument/2006/math" xmlns:v="urn:schemas-microsoft-com:vml" xmlns:wp14="http://schemas.microsoft.com/office/word/2010/wordprocessingDrawing" xmlns:wp="http://schemas.openxmlformats.org/drawingml/2006/wordprocessingDrawing" xmlns:w10="urn:schemas-microsoft-com:office:word" xmlns:w="http://schemas.openxmlformats.org/wordprocessingml/2006/main" xmlns:w14="http://schemas.microsoft.com/office/word/2010/wordml" xmlns:w15="http://schemas.microsoft.com/office/word/2012/wordml" xmlns:w16cid="http://schemas.microsoft.com/office/word/2016/wordml/cid" xmlns:w16se="http://schemas.microsoft.com/office/word/2015/wordml/symex" xmlns:wpg="http://schemas.microsoft.com/office/word/2010/wordprocessingGroup" xmlns:wpi="http://schemas.microsoft.com/office/word/2010/wordprocessingInk" xmlns:wne="http://schemas.microsoft.com/office/word/2006/wordml" xmlns:wps="http://schemas.microsoft.com/office/word/2010/wordprocessingShape" mc:Ignorable="w14 w15 w16se w16cid wp14">
-  <w16cid:commentId w16cid:paraId="65C22388" w16cid:durableId="2023DEF6"/>
-  <w16cid:commentId w16cid:paraId="74E6B699" w16cid:durableId="2023DFBF"/>
-</w16cid:commentsIds>
 </file>
 
 <file path=word/endnotes.xml><?xml version="1.0" encoding="utf-8"?>
@@ -2400,7 +2476,7 @@
       <w:rPr>
         <w:noProof/>
       </w:rPr>
-      <w:t>10</w:t>
+      <w:t>8</w:t>
     </w:r>
     <w:r>
       <w:fldChar w:fldCharType="end"/>
@@ -3056,14 +3132,6 @@
     <w:abstractNumId w:val="0"/>
   </w:num>
 </w:numbering>
-</file>
-
-<file path=word/people.xml><?xml version="1.0" encoding="utf-8"?>
-<w15:people xmlns:wpc="http://schemas.microsoft.com/office/word/2010/wordprocessingCanvas" xmlns:cx="http://schemas.microsoft.com/office/drawing/2014/chartex" xmlns:cx1="http://schemas.microsoft.com/office/drawing/2015/9/8/chartex" xmlns:cx2="http://schemas.microsoft.com/office/drawing/2015/10/21/chartex" xmlns:cx3="http://schemas.microsoft.com/office/drawing/2016/5/9/chartex" xmlns:cx4="http://schemas.microsoft.com/office/drawing/2016/5/10/chartex" xmlns:cx5="http://schemas.microsoft.com/office/drawing/2016/5/11/chartex" xmlns:cx6="http://schemas.microsoft.com/office/drawing/2016/5/12/chartex" xmlns:cx7="http://schemas.microsoft.com/office/drawing/2016/5/13/chartex" xmlns:cx8="http://schemas.microsoft.com/office/drawing/2016/5/14/chartex" xmlns:mc="http://schemas.openxmlformats.org/markup-compatibility/2006" xmlns:aink="http://schemas.microsoft.com/office/drawing/2016/ink" xmlns:am3d="http://schemas.microsoft.com/office/drawing/2017/model3d" xmlns:o="urn:schemas-microsoft-com:office:office" xmlns:r="http://schemas.openxmlformats.org/officeDocument/2006/relationships" xmlns:m="http://schemas.openxmlformats.org/officeDocument/2006/math" xmlns:v="urn:schemas-microsoft-com:vml" xmlns:wp14="http://schemas.microsoft.com/office/word/2010/wordprocessingDrawing" xmlns:wp="http://schemas.openxmlformats.org/drawingml/2006/wordprocessingDrawing" xmlns:w10="urn:schemas-microsoft-com:office:word" xmlns:w="http://schemas.openxmlformats.org/wordprocessingml/2006/main" xmlns:w14="http://schemas.microsoft.com/office/word/2010/wordml" xmlns:w15="http://schemas.microsoft.com/office/word/2012/wordml" xmlns:w16cid="http://schemas.microsoft.com/office/word/2016/wordml/cid" xmlns:w16se="http://schemas.microsoft.com/office/word/2015/wordml/symex" xmlns:wpg="http://schemas.microsoft.com/office/word/2010/wordprocessingGroup" xmlns:wpi="http://schemas.microsoft.com/office/word/2010/wordprocessingInk" xmlns:wne="http://schemas.microsoft.com/office/word/2006/wordml" xmlns:wps="http://schemas.microsoft.com/office/word/2010/wordprocessingShape" mc:Ignorable="w14 w15 w16se w16cid wp14">
-  <w15:person w15:author="Jamie Cummins">
-    <w15:presenceInfo w15:providerId="AD" w15:userId="S::jamie.cummins@ugent.be::89a1fb1c-5dfd-44ce-b872-7c43e1fa3fd3"/>
-  </w15:person>
-</w15:people>
 </file>
 
 <file path=word/styles.xml><?xml version="1.0" encoding="utf-8"?>
@@ -3347,15 +3415,10 @@
     <w:lsdException w:name="Book Title" w:uiPriority="33" w:qFormat="1"/>
     <w:lsdException w:name="Bibliography" w:semiHidden="1" w:uiPriority="37" w:unhideWhenUsed="1"/>
     <w:lsdException w:name="TOC Heading" w:semiHidden="1" w:uiPriority="39" w:unhideWhenUsed="1" w:qFormat="1"/>
-    <w:lsdException w:name="Plain Table 1" w:uiPriority="41"/>
-    <w:lsdException w:name="Plain Table 2" w:uiPriority="42"/>
-    <w:lsdException w:name="Plain Table 3" w:uiPriority="43"/>
-    <w:lsdException w:name="Plain Table 4" w:uiPriority="44"/>
-    <w:lsdException w:name="Plain Table 5" w:uiPriority="45"/>
-    <w:lsdException w:name="Grid Table Light" w:uiPriority="40"/>
-    <w:lsdException w:name="Grid Table 1 Light" w:uiPriority="46"/>
-    <w:lsdException w:name="Grid Table 2" w:uiPriority="47"/>
-    <w:lsdException w:name="Grid Table 3" w:uiPriority="48"/>
+    <w:lsdException w:name="Grid Table Light" w:semiHidden="1" w:unhideWhenUsed="1"/>
+    <w:lsdException w:name="Grid Table 1 Light" w:semiHidden="1" w:unhideWhenUsed="1"/>
+    <w:lsdException w:name="Grid Table 2" w:semiHidden="1" w:unhideWhenUsed="1"/>
+    <w:lsdException w:name="Grid Table 3" w:semiHidden="1" w:unhideWhenUsed="1"/>
     <w:lsdException w:name="Grid Table 4" w:uiPriority="49"/>
     <w:lsdException w:name="Grid Table 5 Dark" w:uiPriority="50"/>
     <w:lsdException w:name="Grid Table 6 Colorful" w:uiPriority="51"/>
@@ -3729,8 +3792,8 @@
       <w:lang w:val="en-US"/>
     </w:rPr>
   </w:style>
-  <w:style w:type="character" w:styleId="UnresolvedMention">
-    <w:name w:val="Unresolved Mention"/>
+  <w:style w:type="character" w:customStyle="1" w:styleId="UnresolvedMention1">
+    <w:name w:val="Unresolved Mention1"/>
     <w:basedOn w:val="DefaultParagraphFont"/>
     <w:uiPriority w:val="99"/>
     <w:semiHidden/>
@@ -3875,6 +3938,18 @@
       <w:lang w:val="en-US"/>
     </w:rPr>
   </w:style>
+  <w:style w:type="character" w:customStyle="1" w:styleId="UnresolvedMention2">
+    <w:name w:val="Unresolved Mention2"/>
+    <w:basedOn w:val="DefaultParagraphFont"/>
+    <w:uiPriority w:val="99"/>
+    <w:semiHidden/>
+    <w:unhideWhenUsed/>
+    <w:rsid w:val="00D95093"/>
+    <w:rPr>
+      <w:color w:val="605E5C"/>
+      <w:shd w:val="clear" w:color="auto" w:fill="E1DFDD"/>
+    </w:rPr>
+  </w:style>
 </w:styles>
 </file>
 
@@ -3921,7 +3996,7 @@
     </a:clrScheme>
     <a:fontScheme name="Office">
       <a:majorFont>
-        <a:latin typeface="Calibri Light" panose="020F0302020204030204"/>
+        <a:latin typeface="Calibri Light"/>
         <a:ea typeface=""/>
         <a:cs typeface=""/>
         <a:font script="Jpan" typeface="游ゴシック Light"/>
@@ -3973,7 +4048,7 @@
         <a:font script="Tfng" typeface="Ebrima"/>
       </a:majorFont>
       <a:minorFont>
-        <a:latin typeface="Calibri" panose="020F0502020204030204"/>
+        <a:latin typeface="Calibri"/>
         <a:ea typeface=""/>
         <a:cs typeface=""/>
         <a:font script="Jpan" typeface="游明朝"/>

</xml_diff>